<commit_message>
add files from lab
</commit_message>
<xml_diff>
--- a/doc/黄海峰-数据分析.docx
+++ b/doc/黄海峰-数据分析.docx
@@ -193,7 +193,7 @@
             <w:pPr>
               <w:jc w:val="left"/>
               <w:rPr>
-                <w:rFonts w:ascii="宋体" w:hAnsi="宋体" w:cs="Tahoma" w:hint="eastAsia"/>
+                <w:rFonts w:ascii="宋体" w:hAnsi="宋体" w:cs="Tahoma"/>
                 <w:sz w:val="34"/>
                 <w:szCs w:val="34"/>
               </w:rPr>
@@ -761,7 +761,17 @@
                 <w:sz w:val="24"/>
                 <w:szCs w:val="24"/>
               </w:rPr>
-              <w:t>数据分析工程师</w:t>
+              <w:t>数据分析</w:t>
+            </w:r>
+            <w:r>
+              <w:rPr>
+                <w:rFonts w:ascii="宋体" w:hAnsi="宋体" w:hint="eastAsia"/>
+                <w:bCs/>
+                <w:noProof/>
+                <w:sz w:val="24"/>
+                <w:szCs w:val="24"/>
+              </w:rPr>
+              <w:t>工程师</w:t>
             </w:r>
           </w:p>
         </w:tc>
@@ -778,7 +788,7 @@
               <w:spacing w:line="288" w:lineRule="auto"/>
               <w:jc w:val="right"/>
               <w:rPr>
-                <w:rFonts w:ascii="宋体" w:hAnsi="宋体" w:hint="eastAsia"/>
+                <w:rFonts w:ascii="宋体" w:hAnsi="宋体"/>
               </w:rPr>
             </w:pPr>
             <w:r>
@@ -848,14 +858,6 @@
             </w:pPr>
             <w:r>
               <w:rPr>
-                <w:rFonts w:ascii="宋体" w:hAnsi="宋体"/>
-                <w:sz w:val="22"/>
-                <w:szCs w:val="22"/>
-              </w:rPr>
-              <w:t>负责</w:t>
-            </w:r>
-            <w:r>
-              <w:rPr>
                 <w:rFonts w:ascii="宋体" w:hAnsi="宋体" w:hint="eastAsia"/>
                 <w:sz w:val="22"/>
                 <w:szCs w:val="22"/>
@@ -868,9 +870,8 @@
                 <w:sz w:val="22"/>
                 <w:szCs w:val="22"/>
               </w:rPr>
-              <w:t>心悦俱乐部创建一套业务指标分析经分系统，并</w:t>
-            </w:r>
-            <w:proofErr w:type="gramStart"/>
+              <w:t>心悦俱乐部创建一套业务指标分析经分系统，</w:t>
+            </w:r>
             <w:r>
               <w:rPr>
                 <w:rFonts w:ascii="宋体" w:hAnsi="宋体" w:hint="eastAsia"/>
@@ -885,24 +886,7 @@
                 <w:sz w:val="22"/>
                 <w:szCs w:val="22"/>
               </w:rPr>
-              <w:t>腾讯</w:t>
-            </w:r>
-            <w:r>
-              <w:rPr>
-                <w:rFonts w:ascii="宋体" w:hAnsi="宋体" w:hint="eastAsia"/>
-                <w:sz w:val="22"/>
-                <w:szCs w:val="22"/>
-              </w:rPr>
-              <w:t>精品</w:t>
-            </w:r>
-            <w:proofErr w:type="gramEnd"/>
-            <w:r>
-              <w:rPr>
-                <w:rFonts w:ascii="宋体" w:hAnsi="宋体" w:hint="eastAsia"/>
-                <w:sz w:val="22"/>
-                <w:szCs w:val="22"/>
-              </w:rPr>
-              <w:t>游戏</w:t>
+              <w:t>腾讯精品游戏</w:t>
             </w:r>
             <w:r>
               <w:rPr>
@@ -926,85 +910,47 @@
                 <w:sz w:val="22"/>
                 <w:szCs w:val="22"/>
               </w:rPr>
-              <w:t>主导</w:t>
-            </w:r>
-            <w:proofErr w:type="gramStart"/>
-            <w:r>
-              <w:rPr>
-                <w:rFonts w:ascii="宋体" w:hAnsi="宋体" w:hint="eastAsia"/>
-                <w:sz w:val="22"/>
-                <w:szCs w:val="22"/>
-              </w:rPr>
-              <w:t>开发线</w:t>
-            </w:r>
-            <w:proofErr w:type="gramEnd"/>
-            <w:r>
-              <w:rPr>
-                <w:rFonts w:ascii="宋体" w:hAnsi="宋体" w:hint="eastAsia"/>
-                <w:sz w:val="22"/>
-                <w:szCs w:val="22"/>
-              </w:rPr>
-              <w:t>上活动分析系统，</w:t>
-            </w:r>
-            <w:r>
-              <w:rPr>
-                <w:rFonts w:ascii="宋体" w:hAnsi="宋体" w:hint="eastAsia"/>
-                <w:sz w:val="22"/>
-                <w:szCs w:val="22"/>
-              </w:rPr>
-              <w:t>为心</w:t>
-            </w:r>
-            <w:proofErr w:type="gramStart"/>
-            <w:r>
-              <w:rPr>
-                <w:rFonts w:ascii="宋体" w:hAnsi="宋体" w:hint="eastAsia"/>
-                <w:sz w:val="22"/>
-                <w:szCs w:val="22"/>
-              </w:rPr>
-              <w:t>悦活动</w:t>
-            </w:r>
-            <w:proofErr w:type="gramEnd"/>
-            <w:r>
-              <w:rPr>
-                <w:rFonts w:ascii="宋体" w:hAnsi="宋体" w:hint="eastAsia"/>
-                <w:sz w:val="22"/>
-                <w:szCs w:val="22"/>
-              </w:rPr>
-              <w:t>提供</w:t>
-            </w:r>
-            <w:r>
-              <w:rPr>
-                <w:rFonts w:ascii="宋体" w:hAnsi="宋体" w:hint="eastAsia"/>
-                <w:sz w:val="22"/>
-                <w:szCs w:val="22"/>
-              </w:rPr>
-              <w:t>埋</w:t>
-            </w:r>
-            <w:proofErr w:type="gramStart"/>
-            <w:r>
-              <w:rPr>
-                <w:rFonts w:ascii="宋体" w:hAnsi="宋体" w:hint="eastAsia"/>
-                <w:sz w:val="22"/>
-                <w:szCs w:val="22"/>
-              </w:rPr>
-              <w:t>点</w:t>
-            </w:r>
-            <w:r>
-              <w:rPr>
-                <w:rFonts w:ascii="宋体" w:hAnsi="宋体" w:hint="eastAsia"/>
-                <w:sz w:val="22"/>
-                <w:szCs w:val="22"/>
-              </w:rPr>
-              <w:t>数据</w:t>
-            </w:r>
-            <w:proofErr w:type="gramEnd"/>
-            <w:r>
-              <w:rPr>
-                <w:rFonts w:ascii="宋体" w:hAnsi="宋体" w:hint="eastAsia"/>
-                <w:sz w:val="22"/>
-                <w:szCs w:val="22"/>
-              </w:rPr>
-              <w:t>生成、</w:t>
+              <w:t>主导开发线上活动分析系统，</w:t>
+            </w:r>
+            <w:r>
+              <w:rPr>
+                <w:rFonts w:ascii="宋体" w:hAnsi="宋体" w:hint="eastAsia"/>
+                <w:sz w:val="22"/>
+                <w:szCs w:val="22"/>
+              </w:rPr>
+              <w:t>为心悦</w:t>
+            </w:r>
+            <w:r>
+              <w:rPr>
+                <w:rFonts w:ascii="宋体" w:hAnsi="宋体" w:hint="eastAsia"/>
+                <w:sz w:val="22"/>
+                <w:szCs w:val="22"/>
+              </w:rPr>
+              <w:t>线上</w:t>
+            </w:r>
+            <w:r>
+              <w:rPr>
+                <w:rFonts w:ascii="宋体" w:hAnsi="宋体" w:hint="eastAsia"/>
+                <w:sz w:val="22"/>
+                <w:szCs w:val="22"/>
+              </w:rPr>
+              <w:t>活动提供</w:t>
+            </w:r>
+            <w:r>
+              <w:rPr>
+                <w:rFonts w:ascii="宋体" w:hAnsi="宋体" w:hint="eastAsia"/>
+                <w:sz w:val="22"/>
+                <w:szCs w:val="22"/>
+              </w:rPr>
+              <w:t>埋点</w:t>
+            </w:r>
+            <w:r>
+              <w:rPr>
+                <w:rFonts w:ascii="宋体" w:hAnsi="宋体" w:hint="eastAsia"/>
+                <w:sz w:val="22"/>
+                <w:szCs w:val="22"/>
+              </w:rPr>
+              <w:t>数据生成、</w:t>
             </w:r>
             <w:r>
               <w:rPr>
@@ -1176,7 +1122,17 @@
                 <w:sz w:val="24"/>
                 <w:szCs w:val="24"/>
               </w:rPr>
-              <w:t>大数据工程师</w:t>
+              <w:t>大数据</w:t>
+            </w:r>
+            <w:r>
+              <w:rPr>
+                <w:rFonts w:ascii="宋体" w:hAnsi="宋体" w:hint="eastAsia"/>
+                <w:bCs/>
+                <w:noProof/>
+                <w:sz w:val="24"/>
+                <w:szCs w:val="24"/>
+              </w:rPr>
+              <w:t>工程师</w:t>
             </w:r>
           </w:p>
         </w:tc>
@@ -1194,7 +1150,7 @@
               <w:spacing w:line="288" w:lineRule="auto"/>
               <w:jc w:val="right"/>
               <w:rPr>
-                <w:rFonts w:ascii="宋体" w:hAnsi="宋体" w:hint="eastAsia"/>
+                <w:rFonts w:ascii="宋体" w:hAnsi="宋体"/>
               </w:rPr>
             </w:pPr>
             <w:r>
@@ -1257,7 +1213,7 @@
               <w:ind w:firstLineChars="100" w:firstLine="220"/>
               <w:jc w:val="both"/>
               <w:rPr>
-                <w:rFonts w:ascii="宋体" w:hAnsi="宋体" w:hint="eastAsia"/>
+                <w:rFonts w:ascii="宋体" w:hAnsi="宋体"/>
                 <w:sz w:val="22"/>
                 <w:szCs w:val="22"/>
               </w:rPr>
@@ -1406,11 +1362,19 @@
             </w:r>
             <w:r>
               <w:rPr>
-                <w:rFonts w:ascii="宋体" w:hAnsi="宋体"/>
-                <w:sz w:val="22"/>
-                <w:szCs w:val="22"/>
-              </w:rPr>
-              <w:t>为推荐系统设计流量探索模型</w:t>
+                <w:rFonts w:ascii="宋体" w:hAnsi="宋体" w:hint="eastAsia"/>
+                <w:sz w:val="22"/>
+                <w:szCs w:val="22"/>
+              </w:rPr>
+              <w:t>并</w:t>
+            </w:r>
+            <w:r>
+              <w:rPr>
+                <w:rFonts w:ascii="宋体" w:hAnsi="宋体"/>
+                <w:sz w:val="22"/>
+                <w:szCs w:val="22"/>
+              </w:rPr>
+              <w:t>设计流量探索模型</w:t>
             </w:r>
             <w:r>
               <w:rPr>
@@ -1528,8 +1492,20 @@
                 <w:sz w:val="24"/>
                 <w:szCs w:val="24"/>
               </w:rPr>
-              <w:t>Java工程师</w:t>
-            </w:r>
+              <w:t>Java</w:t>
+            </w:r>
+            <w:r>
+              <w:rPr>
+                <w:rFonts w:ascii="宋体" w:hAnsi="宋体" w:hint="eastAsia"/>
+                <w:bCs/>
+                <w:noProof/>
+                <w:sz w:val="24"/>
+                <w:szCs w:val="24"/>
+              </w:rPr>
+              <w:t>工程师</w:t>
+            </w:r>
+            <w:bookmarkStart w:id="0" w:name="_GoBack"/>
+            <w:bookmarkEnd w:id="0"/>
           </w:p>
         </w:tc>
         <w:tc>
@@ -1546,7 +1522,7 @@
               <w:spacing w:line="288" w:lineRule="auto"/>
               <w:jc w:val="right"/>
               <w:rPr>
-                <w:rFonts w:ascii="宋体" w:hAnsi="宋体" w:hint="eastAsia"/>
+                <w:rFonts w:ascii="宋体" w:hAnsi="宋体"/>
               </w:rPr>
             </w:pPr>
             <w:r>
@@ -1638,7 +1614,6 @@
       <w:pPr>
         <w:jc w:val="both"/>
         <w:rPr>
-          <w:rFonts w:hint="eastAsia"/>
           <w:color w:val="D0CECE" w:themeColor="background2" w:themeShade="E6"/>
           <w:u w:val="single"/>
         </w:rPr>
@@ -1730,7 +1705,7 @@
                 <w:b/>
               </w:rPr>
             </w:pPr>
-            <w:bookmarkStart w:id="0" w:name="_Hlk18737479"/>
+            <w:bookmarkStart w:id="1" w:name="_Hlk18737479"/>
             <w:r>
               <w:rPr>
                 <w:rFonts w:ascii="宋体" w:hAnsi="宋体" w:hint="eastAsia"/>
@@ -1815,7 +1790,7 @@
           </w:p>
         </w:tc>
       </w:tr>
-      <w:bookmarkEnd w:id="0"/>
+      <w:bookmarkEnd w:id="1"/>
       <w:tr>
         <w:trPr>
           <w:trHeight w:val="257"/>
@@ -2318,18 +2293,8 @@
                 <w:sz w:val="22"/>
                 <w:szCs w:val="22"/>
               </w:rPr>
-              <w:t>包括APP拉新、拉回</w:t>
-            </w:r>
-            <w:proofErr w:type="gramStart"/>
-            <w:r>
-              <w:rPr>
-                <w:rFonts w:ascii="宋体" w:hAnsi="宋体" w:hint="eastAsia"/>
-                <w:sz w:val="22"/>
-                <w:szCs w:val="22"/>
-              </w:rPr>
-              <w:t>流用户</w:t>
-            </w:r>
-            <w:proofErr w:type="gramEnd"/>
+              <w:t>包括APP拉新、拉回流用户</w:t>
+            </w:r>
             <w:r>
               <w:rPr>
                 <w:rFonts w:ascii="宋体" w:hAnsi="宋体" w:hint="eastAsia"/>
@@ -2431,7 +2396,7 @@
               <w:spacing w:line="288" w:lineRule="auto"/>
               <w:jc w:val="both"/>
               <w:rPr>
-                <w:rFonts w:ascii="宋体" w:hAnsi="宋体" w:hint="eastAsia"/>
+                <w:rFonts w:ascii="宋体" w:hAnsi="宋体"/>
                 <w:sz w:val="22"/>
                 <w:szCs w:val="22"/>
               </w:rPr>
@@ -2458,25 +2423,7 @@
                 <w:sz w:val="22"/>
                 <w:szCs w:val="22"/>
               </w:rPr>
-              <w:t>包括游戏渠道包染色用户数、染色用户游戏</w:t>
-            </w:r>
-            <w:proofErr w:type="gramStart"/>
-            <w:r>
-              <w:rPr>
-                <w:rFonts w:ascii="宋体" w:hAnsi="宋体" w:hint="eastAsia"/>
-                <w:sz w:val="22"/>
-                <w:szCs w:val="22"/>
-              </w:rPr>
-              <w:t>活跃数</w:t>
-            </w:r>
-            <w:proofErr w:type="gramEnd"/>
-            <w:r>
-              <w:rPr>
-                <w:rFonts w:ascii="宋体" w:hAnsi="宋体" w:hint="eastAsia"/>
-                <w:sz w:val="22"/>
-                <w:szCs w:val="22"/>
-              </w:rPr>
-              <w:t>等。</w:t>
+              <w:t>包括游戏渠道包染色用户数、染色用户游戏活跃数等。</w:t>
             </w:r>
           </w:p>
         </w:tc>
@@ -2550,7 +2497,6 @@
               </w:rPr>
               <w:t xml:space="preserve">                </w:t>
             </w:r>
-            <w:proofErr w:type="gramStart"/>
             <w:r>
               <w:rPr>
                 <w:rFonts w:ascii="宋体" w:hAnsi="宋体" w:hint="eastAsia"/>
@@ -2558,17 +2504,7 @@
                 <w:sz w:val="24"/>
                 <w:szCs w:val="24"/>
               </w:rPr>
-              <w:t>深圳市腾讯科技</w:t>
-            </w:r>
-            <w:proofErr w:type="gramEnd"/>
-            <w:r>
-              <w:rPr>
-                <w:rFonts w:ascii="宋体" w:hAnsi="宋体" w:hint="eastAsia"/>
-                <w:bCs/>
-                <w:sz w:val="24"/>
-                <w:szCs w:val="24"/>
-              </w:rPr>
-              <w:t>有限公司</w:t>
+              <w:t>深圳市腾讯科技有限公司</w:t>
             </w:r>
           </w:p>
         </w:tc>
@@ -2611,7 +2547,7 @@
               <w:spacing w:line="288" w:lineRule="auto"/>
               <w:jc w:val="both"/>
               <w:rPr>
-                <w:rFonts w:ascii="宋体" w:hAnsi="宋体" w:hint="eastAsia"/>
+                <w:rFonts w:ascii="宋体" w:hAnsi="宋体"/>
                 <w:sz w:val="22"/>
                 <w:szCs w:val="22"/>
               </w:rPr>
@@ -2697,7 +2633,7 @@
               <w:spacing w:line="288" w:lineRule="auto"/>
               <w:jc w:val="both"/>
               <w:rPr>
-                <w:rFonts w:ascii="宋体" w:hAnsi="宋体" w:hint="eastAsia"/>
+                <w:rFonts w:ascii="宋体" w:hAnsi="宋体"/>
                 <w:sz w:val="22"/>
                 <w:szCs w:val="22"/>
               </w:rPr>
@@ -2747,23 +2683,13 @@
                 <w:szCs w:val="22"/>
               </w:rPr>
             </w:pPr>
-            <w:proofErr w:type="gramStart"/>
-            <w:r>
-              <w:rPr>
-                <w:rFonts w:ascii="宋体" w:hAnsi="宋体" w:hint="eastAsia"/>
-                <w:sz w:val="22"/>
-                <w:szCs w:val="22"/>
-              </w:rPr>
-              <w:t>腾讯精品</w:t>
-            </w:r>
-            <w:proofErr w:type="gramEnd"/>
-            <w:r>
-              <w:rPr>
-                <w:rFonts w:ascii="宋体" w:hAnsi="宋体" w:hint="eastAsia"/>
-                <w:sz w:val="22"/>
-                <w:szCs w:val="22"/>
-              </w:rPr>
-              <w:t>游戏用户画像，每周约</w:t>
+            <w:r>
+              <w:rPr>
+                <w:rFonts w:ascii="宋体" w:hAnsi="宋体" w:hint="eastAsia"/>
+                <w:sz w:val="22"/>
+                <w:szCs w:val="22"/>
+              </w:rPr>
+              <w:t>腾讯精品游戏用户画像，每周约</w:t>
             </w:r>
             <w:r>
               <w:rPr>
@@ -2819,25 +2745,7 @@
                 <w:sz w:val="22"/>
                 <w:szCs w:val="22"/>
               </w:rPr>
-              <w:t>、单游戏</w:t>
-            </w:r>
-            <w:proofErr w:type="gramStart"/>
-            <w:r>
-              <w:rPr>
-                <w:rFonts w:ascii="宋体" w:hAnsi="宋体" w:hint="eastAsia"/>
-                <w:sz w:val="22"/>
-                <w:szCs w:val="22"/>
-              </w:rPr>
-              <w:t>活跃充</w:t>
-            </w:r>
-            <w:proofErr w:type="gramEnd"/>
-            <w:r>
-              <w:rPr>
-                <w:rFonts w:ascii="宋体" w:hAnsi="宋体" w:hint="eastAsia"/>
-                <w:sz w:val="22"/>
-                <w:szCs w:val="22"/>
-              </w:rPr>
-              <w:t>值</w:t>
+              <w:t>、单游戏活跃充值</w:t>
             </w:r>
             <w:r>
               <w:rPr>
@@ -2887,7 +2795,7 @@
               <w:ind w:firstLineChars="200" w:firstLine="440"/>
               <w:jc w:val="both"/>
               <w:rPr>
-                <w:rFonts w:ascii="宋体" w:hAnsi="宋体" w:hint="eastAsia"/>
+                <w:rFonts w:ascii="宋体" w:hAnsi="宋体"/>
                 <w:sz w:val="22"/>
                 <w:szCs w:val="22"/>
               </w:rPr>
@@ -2920,7 +2828,7 @@
               <w:spacing w:line="288" w:lineRule="auto"/>
               <w:jc w:val="both"/>
               <w:rPr>
-                <w:rFonts w:ascii="宋体" w:hAnsi="宋体" w:hint="eastAsia"/>
+                <w:rFonts w:ascii="宋体" w:hAnsi="宋体"/>
                 <w:sz w:val="22"/>
                 <w:szCs w:val="22"/>
               </w:rPr>
@@ -3001,7 +2909,7 @@
               <w:spacing w:line="288" w:lineRule="auto"/>
               <w:jc w:val="both"/>
               <w:rPr>
-                <w:rFonts w:ascii="宋体" w:hAnsi="宋体" w:hint="eastAsia"/>
+                <w:rFonts w:ascii="宋体" w:hAnsi="宋体"/>
                 <w:sz w:val="22"/>
                 <w:szCs w:val="22"/>
               </w:rPr>
@@ -3058,7 +2966,7 @@
               <w:spacing w:line="288" w:lineRule="auto"/>
               <w:jc w:val="both"/>
               <w:rPr>
-                <w:rFonts w:ascii="宋体" w:hAnsi="宋体" w:hint="eastAsia"/>
+                <w:rFonts w:ascii="宋体" w:hAnsi="宋体"/>
                 <w:sz w:val="22"/>
                 <w:szCs w:val="22"/>
               </w:rPr>
@@ -3229,7 +3137,7 @@
               <w:spacing w:line="288" w:lineRule="auto"/>
               <w:jc w:val="both"/>
               <w:rPr>
-                <w:rFonts w:ascii="宋体" w:hAnsi="宋体" w:hint="eastAsia"/>
+                <w:rFonts w:ascii="宋体" w:hAnsi="宋体"/>
                 <w:sz w:val="22"/>
                 <w:szCs w:val="22"/>
               </w:rPr>
@@ -3248,18 +3156,8 @@
                 <w:sz w:val="22"/>
                 <w:szCs w:val="22"/>
               </w:rPr>
-              <w:t>，</w:t>
-            </w:r>
-            <w:proofErr w:type="gramStart"/>
-            <w:r>
-              <w:rPr>
-                <w:rFonts w:ascii="宋体" w:hAnsi="宋体" w:hint="eastAsia"/>
-                <w:sz w:val="22"/>
-                <w:szCs w:val="22"/>
-              </w:rPr>
-              <w:t>腾讯众多</w:t>
-            </w:r>
-            <w:proofErr w:type="gramEnd"/>
+              <w:t>，腾讯众多</w:t>
+            </w:r>
             <w:r>
               <w:rPr>
                 <w:rFonts w:ascii="宋体" w:hAnsi="宋体" w:hint="eastAsia"/>
@@ -3299,6 +3197,15 @@
                 <w:szCs w:val="6"/>
               </w:rPr>
             </w:pPr>
+            <w:r>
+              <w:rPr>
+                <w:rFonts w:ascii="宋体" w:hAnsi="宋体" w:hint="eastAsia"/>
+                <w:sz w:val="6"/>
+                <w:szCs w:val="6"/>
+              </w:rPr>
+              <w:lastRenderedPageBreak/>
+              <w:t>7</w:t>
+            </w:r>
           </w:p>
         </w:tc>
       </w:tr>
@@ -3450,22 +3357,6 @@
               </w:rPr>
               <w:t>大数据团队核心成员</w:t>
             </w:r>
-            <w:r>
-              <w:rPr>
-                <w:rFonts w:ascii="宋体" w:hAnsi="宋体" w:hint="eastAsia"/>
-                <w:sz w:val="22"/>
-                <w:szCs w:val="22"/>
-              </w:rPr>
-              <w:t>、</w:t>
-            </w:r>
-            <w:r>
-              <w:rPr>
-                <w:rFonts w:ascii="宋体" w:hAnsi="宋体"/>
-                <w:sz w:val="22"/>
-                <w:szCs w:val="22"/>
-              </w:rPr>
-              <w:t>推荐系统服务的重要成员</w:t>
-            </w:r>
           </w:p>
         </w:tc>
       </w:tr>
@@ -3538,19 +3429,63 @@
             </w:pPr>
             <w:r>
               <w:rPr>
-                <w:rFonts w:ascii="宋体" w:hAnsi="宋体" w:hint="eastAsia"/>
-                <w:sz w:val="22"/>
-                <w:szCs w:val="22"/>
-              </w:rPr>
-              <w:t>可</w:t>
-            </w:r>
-            <w:r>
-              <w:rPr>
-                <w:rFonts w:ascii="宋体" w:hAnsi="宋体" w:hint="eastAsia"/>
-                <w:sz w:val="22"/>
-                <w:szCs w:val="22"/>
-              </w:rPr>
-              <w:t>分为两个大模块</w:t>
+                <w:rFonts w:ascii="宋体" w:hAnsi="宋体"/>
+                <w:sz w:val="22"/>
+                <w:szCs w:val="22"/>
+              </w:rPr>
+              <w:t>1</w:t>
+            </w:r>
+            <w:r>
+              <w:rPr>
+                <w:rFonts w:ascii="宋体" w:hAnsi="宋体"/>
+                <w:sz w:val="22"/>
+                <w:szCs w:val="22"/>
+              </w:rPr>
+              <w:t>、原始log数据采集收集（</w:t>
+            </w:r>
+            <w:proofErr w:type="spellStart"/>
+            <w:r>
+              <w:rPr>
+                <w:rFonts w:ascii="宋体" w:hAnsi="宋体"/>
+                <w:sz w:val="22"/>
+                <w:szCs w:val="22"/>
+              </w:rPr>
+              <w:t>kafka</w:t>
+            </w:r>
+            <w:proofErr w:type="spellEnd"/>
+            <w:r>
+              <w:rPr>
+                <w:rFonts w:ascii="宋体" w:hAnsi="宋体"/>
+                <w:sz w:val="22"/>
+                <w:szCs w:val="22"/>
+              </w:rPr>
+              <w:t>，</w:t>
+            </w:r>
+            <w:proofErr w:type="spellStart"/>
+            <w:r>
+              <w:rPr>
+                <w:rFonts w:ascii="宋体" w:hAnsi="宋体"/>
+                <w:sz w:val="22"/>
+                <w:szCs w:val="22"/>
+              </w:rPr>
+              <w:t>MirrorMaker</w:t>
+            </w:r>
+            <w:proofErr w:type="spellEnd"/>
+            <w:r>
+              <w:rPr>
+                <w:rFonts w:ascii="宋体" w:hAnsi="宋体"/>
+                <w:sz w:val="22"/>
+                <w:szCs w:val="22"/>
+              </w:rPr>
+              <w:t>）</w:t>
+            </w:r>
+            <w:r>
+              <w:rPr>
+                <w:rFonts w:ascii="宋体" w:hAnsi="宋体"/>
+                <w:sz w:val="22"/>
+                <w:szCs w:val="22"/>
+              </w:rPr>
+              <w:br/>
             </w:r>
             <w:r>
               <w:rPr>
@@ -3562,11 +3497,90 @@
             </w:r>
             <w:r>
               <w:rPr>
-                <w:rFonts w:ascii="宋体" w:hAnsi="宋体" w:hint="eastAsia"/>
-                <w:sz w:val="22"/>
-                <w:szCs w:val="22"/>
-              </w:rPr>
-              <w:t>——</w:t>
+                <w:rFonts w:ascii="宋体" w:hAnsi="宋体"/>
+                <w:sz w:val="22"/>
+                <w:szCs w:val="22"/>
+              </w:rPr>
+              <w:t xml:space="preserve">   </w:t>
+            </w:r>
+            <w:r>
+              <w:rPr>
+                <w:rFonts w:ascii="宋体" w:hAnsi="宋体"/>
+                <w:sz w:val="22"/>
+                <w:szCs w:val="22"/>
+              </w:rPr>
+              <w:t xml:space="preserve">经历了一个从log </w:t>
+            </w:r>
+            <w:proofErr w:type="spellStart"/>
+            <w:r>
+              <w:rPr>
+                <w:rFonts w:ascii="宋体" w:hAnsi="宋体"/>
+                <w:sz w:val="22"/>
+                <w:szCs w:val="22"/>
+              </w:rPr>
+              <w:t>kafka</w:t>
+            </w:r>
+            <w:proofErr w:type="spellEnd"/>
+            <w:r>
+              <w:rPr>
+                <w:rFonts w:ascii="宋体" w:hAnsi="宋体"/>
+                <w:sz w:val="22"/>
+                <w:szCs w:val="22"/>
+              </w:rPr>
+              <w:t>到直接写入Kafka的迁移过程，克服</w:t>
+            </w:r>
+            <w:proofErr w:type="spellStart"/>
+            <w:r>
+              <w:rPr>
+                <w:rFonts w:ascii="宋体" w:hAnsi="宋体"/>
+                <w:sz w:val="22"/>
+                <w:szCs w:val="22"/>
+              </w:rPr>
+              <w:t>kafka</w:t>
+            </w:r>
+            <w:proofErr w:type="spellEnd"/>
+            <w:r>
+              <w:rPr>
+                <w:rFonts w:ascii="宋体" w:hAnsi="宋体"/>
+                <w:sz w:val="22"/>
+                <w:szCs w:val="22"/>
+              </w:rPr>
+              <w:t>跨机房传输数据吞吐量不高、高峰期数据延迟大、网络抖动导致传输失败的问题，完美替换</w:t>
+            </w:r>
+            <w:proofErr w:type="spellStart"/>
+            <w:r>
+              <w:rPr>
+                <w:rFonts w:ascii="宋体" w:hAnsi="宋体"/>
+                <w:sz w:val="22"/>
+                <w:szCs w:val="22"/>
+              </w:rPr>
+              <w:t>MirrorMaker</w:t>
+            </w:r>
+            <w:proofErr w:type="spellEnd"/>
+            <w:r>
+              <w:rPr>
+                <w:rFonts w:ascii="宋体" w:hAnsi="宋体"/>
+                <w:sz w:val="22"/>
+                <w:szCs w:val="22"/>
+              </w:rPr>
+              <w:t>传输工具</w:t>
+            </w:r>
+            <w:r>
+              <w:rPr>
+                <w:rFonts w:ascii="宋体" w:hAnsi="宋体"/>
+                <w:sz w:val="22"/>
+                <w:szCs w:val="22"/>
+              </w:rPr>
+              <w:br/>
+              <w:t>2、数据清洗（reformat）</w:t>
+            </w:r>
+            <w:r>
+              <w:rPr>
+                <w:rFonts w:ascii="宋体" w:hAnsi="宋体"/>
+                <w:sz w:val="22"/>
+                <w:szCs w:val="22"/>
+              </w:rPr>
+              <w:br/>
             </w:r>
             <w:r>
               <w:rPr>
@@ -3582,15 +3596,15 @@
                 <w:sz w:val="22"/>
                 <w:szCs w:val="22"/>
               </w:rPr>
-              <w:t>大数据</w:t>
-            </w:r>
-            <w:r>
-              <w:rPr>
-                <w:rFonts w:ascii="宋体" w:hAnsi="宋体" w:hint="eastAsia"/>
-                <w:sz w:val="22"/>
-                <w:szCs w:val="22"/>
-              </w:rPr>
-              <w:t>开发、推荐系统服务开发</w:t>
+              <w:t xml:space="preserve">   </w:t>
+            </w:r>
+            <w:r>
+              <w:rPr>
+                <w:rFonts w:ascii="宋体" w:hAnsi="宋体"/>
+                <w:sz w:val="22"/>
+                <w:szCs w:val="22"/>
+              </w:rPr>
+              <w:t xml:space="preserve">线上所有接口的原始日志都将汇总到reformat，由reformat格式化后产生统一规范化的数据，输入和输出都是Kafka，针对每个partition都起一个单独的线程处理 </w:t>
             </w:r>
             <w:r>
               <w:rPr>
@@ -3599,31 +3613,162 @@
                 <w:szCs w:val="22"/>
               </w:rPr>
               <w:br/>
-              <w:t>1</w:t>
-            </w:r>
-            <w:r>
-              <w:rPr>
-                <w:rFonts w:ascii="宋体" w:hAnsi="宋体" w:hint="eastAsia"/>
-                <w:sz w:val="22"/>
-                <w:szCs w:val="22"/>
-              </w:rPr>
-              <w:t>.</w:t>
-            </w:r>
-            <w:r>
-              <w:rPr>
-                <w:rFonts w:ascii="宋体" w:hAnsi="宋体"/>
-                <w:sz w:val="22"/>
-                <w:szCs w:val="22"/>
-              </w:rPr>
-              <w:t>1</w:t>
-            </w:r>
-            <w:r>
-              <w:rPr>
-                <w:rFonts w:ascii="宋体" w:hAnsi="宋体"/>
-                <w:sz w:val="22"/>
-                <w:szCs w:val="22"/>
-              </w:rPr>
-              <w:t>、原始log数据采集收集（</w:t>
+              <w:t>3、格式化的数据落地（HDFS、S3）</w:t>
+            </w:r>
+            <w:r>
+              <w:rPr>
+                <w:rFonts w:ascii="宋体" w:hAnsi="宋体"/>
+                <w:sz w:val="22"/>
+                <w:szCs w:val="22"/>
+              </w:rPr>
+              <w:br/>
+            </w:r>
+            <w:r>
+              <w:rPr>
+                <w:rFonts w:ascii="宋体" w:hAnsi="宋体" w:hint="eastAsia"/>
+                <w:sz w:val="22"/>
+                <w:szCs w:val="22"/>
+              </w:rPr>
+              <w:t xml:space="preserve"> </w:t>
+            </w:r>
+            <w:r>
+              <w:rPr>
+                <w:rFonts w:ascii="宋体" w:hAnsi="宋体"/>
+                <w:sz w:val="22"/>
+                <w:szCs w:val="22"/>
+              </w:rPr>
+              <w:t xml:space="preserve">   </w:t>
+            </w:r>
+            <w:r>
+              <w:rPr>
+                <w:rFonts w:ascii="宋体" w:hAnsi="宋体"/>
+                <w:sz w:val="22"/>
+                <w:szCs w:val="22"/>
+              </w:rPr>
+              <w:t>国内用HDFS、海外用S3，一个单独的程序会每隔十分钟将Kafka内的所有数据打包一份存入集群，数据上传的时候我们可以</w:t>
+            </w:r>
+            <w:r>
+              <w:rPr>
+                <w:rFonts w:ascii="宋体" w:hAnsi="宋体" w:hint="eastAsia"/>
+                <w:sz w:val="22"/>
+                <w:szCs w:val="22"/>
+              </w:rPr>
+              <w:t>选择性</w:t>
+            </w:r>
+            <w:r>
+              <w:rPr>
+                <w:rFonts w:ascii="宋体" w:hAnsi="宋体"/>
+                <w:sz w:val="22"/>
+                <w:szCs w:val="22"/>
+              </w:rPr>
+              <w:t>加上md5数据</w:t>
+            </w:r>
+            <w:r>
+              <w:rPr>
+                <w:rFonts w:ascii="宋体" w:hAnsi="宋体" w:hint="eastAsia"/>
+                <w:sz w:val="22"/>
+                <w:szCs w:val="22"/>
+              </w:rPr>
+              <w:t>校验</w:t>
+            </w:r>
+            <w:r>
+              <w:rPr>
+                <w:rFonts w:ascii="宋体" w:hAnsi="宋体"/>
+                <w:sz w:val="22"/>
+                <w:szCs w:val="22"/>
+              </w:rPr>
+              <w:t xml:space="preserve"> </w:t>
+            </w:r>
+            <w:r>
+              <w:rPr>
+                <w:rFonts w:ascii="宋体" w:hAnsi="宋体"/>
+                <w:sz w:val="22"/>
+                <w:szCs w:val="22"/>
+              </w:rPr>
+              <w:br/>
+              <w:t>4、离线数据计算（Spark、Hive、AWK）</w:t>
+            </w:r>
+            <w:r>
+              <w:rPr>
+                <w:rFonts w:ascii="宋体" w:hAnsi="宋体"/>
+                <w:sz w:val="22"/>
+                <w:szCs w:val="22"/>
+              </w:rPr>
+              <w:br/>
+            </w:r>
+            <w:r>
+              <w:rPr>
+                <w:rFonts w:ascii="宋体" w:hAnsi="宋体" w:hint="eastAsia"/>
+                <w:sz w:val="22"/>
+                <w:szCs w:val="22"/>
+              </w:rPr>
+              <w:t xml:space="preserve"> </w:t>
+            </w:r>
+            <w:r>
+              <w:rPr>
+                <w:rFonts w:ascii="宋体" w:hAnsi="宋体"/>
+                <w:sz w:val="22"/>
+                <w:szCs w:val="22"/>
+              </w:rPr>
+              <w:t xml:space="preserve">   </w:t>
+            </w:r>
+            <w:r>
+              <w:rPr>
+                <w:rFonts w:ascii="宋体" w:hAnsi="宋体"/>
+                <w:sz w:val="22"/>
+                <w:szCs w:val="22"/>
+              </w:rPr>
+              <w:t>少量数据查询分析用hive，每天规定的统计报表任务用spark来做，甚至再再小一点的十分钟级别任务用AWK来统计</w:t>
+            </w:r>
+            <w:r>
+              <w:rPr>
+                <w:rFonts w:ascii="宋体" w:hAnsi="宋体"/>
+                <w:sz w:val="22"/>
+                <w:szCs w:val="22"/>
+              </w:rPr>
+              <w:br/>
+              <w:t>5、实时数据计算（Spark Streaming）</w:t>
+            </w:r>
+            <w:r>
+              <w:rPr>
+                <w:rFonts w:ascii="宋体" w:hAnsi="宋体"/>
+                <w:sz w:val="22"/>
+                <w:szCs w:val="22"/>
+              </w:rPr>
+              <w:br/>
+            </w:r>
+            <w:r>
+              <w:rPr>
+                <w:rFonts w:ascii="宋体" w:hAnsi="宋体" w:hint="eastAsia"/>
+                <w:sz w:val="22"/>
+                <w:szCs w:val="22"/>
+              </w:rPr>
+              <w:t xml:space="preserve"> </w:t>
+            </w:r>
+            <w:r>
+              <w:rPr>
+                <w:rFonts w:ascii="宋体" w:hAnsi="宋体"/>
+                <w:sz w:val="22"/>
+                <w:szCs w:val="22"/>
+              </w:rPr>
+              <w:t xml:space="preserve">   </w:t>
+            </w:r>
+            <w:r>
+              <w:rPr>
+                <w:rFonts w:ascii="宋体" w:hAnsi="宋体"/>
+                <w:sz w:val="22"/>
+                <w:szCs w:val="22"/>
+              </w:rPr>
+              <w:t>实时反馈是实时个性化推荐系统必不可少的关键节点，目前的主要任务分为用户、文章十分钟、一小时数据统计，文章impression统计，用户居于impression的已读消重，文章的GMP（实时衰减CTR）等等。保证服务的高可用、高容灾、高时效是最关键点</w:t>
+            </w:r>
+            <w:r>
+              <w:rPr>
+                <w:rFonts w:ascii="宋体" w:hAnsi="宋体"/>
+                <w:sz w:val="22"/>
+                <w:szCs w:val="22"/>
+              </w:rPr>
+              <w:br/>
+              <w:t>6、统计数据落地（Kafka、</w:t>
             </w:r>
             <w:proofErr w:type="spellStart"/>
             <w:r>
@@ -3632,7 +3777,7 @@
                 <w:sz w:val="22"/>
                 <w:szCs w:val="22"/>
               </w:rPr>
-              <w:t>kafka</w:t>
+              <w:t>Mysql</w:t>
             </w:r>
             <w:proofErr w:type="spellEnd"/>
             <w:r>
@@ -3641,7 +3786,7 @@
                 <w:sz w:val="22"/>
                 <w:szCs w:val="22"/>
               </w:rPr>
-              <w:t>，</w:t>
+              <w:t>、Redis、Druid，</w:t>
             </w:r>
             <w:proofErr w:type="spellStart"/>
             <w:r>
@@ -3650,7 +3795,7 @@
                 <w:sz w:val="22"/>
                 <w:szCs w:val="22"/>
               </w:rPr>
-              <w:t>MirrorMaker</w:t>
+              <w:t>Dashbord</w:t>
             </w:r>
             <w:proofErr w:type="spellEnd"/>
             <w:r>
@@ -3659,7 +3804,7 @@
                 <w:sz w:val="22"/>
                 <w:szCs w:val="22"/>
               </w:rPr>
-              <w:t>）</w:t>
+              <w:t>，ES）</w:t>
             </w:r>
             <w:r>
               <w:rPr>
@@ -3691,61 +3836,7 @@
                 <w:sz w:val="22"/>
                 <w:szCs w:val="22"/>
               </w:rPr>
-              <w:t xml:space="preserve">经历了一个从log </w:t>
-            </w:r>
-            <w:proofErr w:type="spellStart"/>
-            <w:r>
-              <w:rPr>
-                <w:rFonts w:ascii="宋体" w:hAnsi="宋体"/>
-                <w:sz w:val="22"/>
-                <w:szCs w:val="22"/>
-              </w:rPr>
-              <w:t>kafka</w:t>
-            </w:r>
-            <w:proofErr w:type="spellEnd"/>
-            <w:r>
-              <w:rPr>
-                <w:rFonts w:ascii="宋体" w:hAnsi="宋体"/>
-                <w:sz w:val="22"/>
-                <w:szCs w:val="22"/>
-              </w:rPr>
-              <w:t>到直接写入Kafka的迁移过程，克服</w:t>
-            </w:r>
-            <w:proofErr w:type="spellStart"/>
-            <w:r>
-              <w:rPr>
-                <w:rFonts w:ascii="宋体" w:hAnsi="宋体"/>
-                <w:sz w:val="22"/>
-                <w:szCs w:val="22"/>
-              </w:rPr>
-              <w:t>kafka</w:t>
-            </w:r>
-            <w:proofErr w:type="spellEnd"/>
-            <w:r>
-              <w:rPr>
-                <w:rFonts w:ascii="宋体" w:hAnsi="宋体"/>
-                <w:sz w:val="22"/>
-                <w:szCs w:val="22"/>
-              </w:rPr>
-              <w:t>跨机房传输数据吞吐量不高、高峰期数据延迟大、网络抖动导致传输失败的问题，完美替换</w:t>
-            </w:r>
-            <w:proofErr w:type="spellStart"/>
-            <w:r>
-              <w:rPr>
-                <w:rFonts w:ascii="宋体" w:hAnsi="宋体"/>
-                <w:sz w:val="22"/>
-                <w:szCs w:val="22"/>
-              </w:rPr>
-              <w:t>MirrorMaker</w:t>
-            </w:r>
-            <w:proofErr w:type="spellEnd"/>
-            <w:r>
-              <w:rPr>
-                <w:rFonts w:ascii="宋体" w:hAnsi="宋体"/>
-                <w:sz w:val="22"/>
-                <w:szCs w:val="22"/>
-              </w:rPr>
-              <w:t>传输工具</w:t>
+              <w:t>数据产出的多样化在个性化推荐系统中表现的淋漓尽致，不同类型的任务将会用到各种个样的输出存储方式</w:t>
             </w:r>
             <w:r>
               <w:rPr>
@@ -3757,38 +3848,6 @@
             </w:r>
             <w:r>
               <w:rPr>
-                <w:rFonts w:ascii="宋体" w:hAnsi="宋体"/>
-                <w:sz w:val="22"/>
-                <w:szCs w:val="22"/>
-              </w:rPr>
-              <w:t>1</w:t>
-            </w:r>
-            <w:r>
-              <w:rPr>
-                <w:rFonts w:ascii="宋体" w:hAnsi="宋体" w:hint="eastAsia"/>
-                <w:sz w:val="22"/>
-                <w:szCs w:val="22"/>
-              </w:rPr>
-              <w:t>.</w:t>
-            </w:r>
-            <w:r>
-              <w:rPr>
-                <w:rFonts w:ascii="宋体" w:hAnsi="宋体"/>
-                <w:sz w:val="22"/>
-                <w:szCs w:val="22"/>
-              </w:rPr>
-              <w:t>2、数据清洗（reformat）</w:t>
-            </w:r>
-            <w:r>
-              <w:rPr>
-                <w:rFonts w:ascii="宋体" w:hAnsi="宋体"/>
-                <w:sz w:val="22"/>
-                <w:szCs w:val="22"/>
-              </w:rPr>
-              <w:br/>
-            </w:r>
-            <w:r>
-              <w:rPr>
                 <w:rFonts w:ascii="宋体" w:hAnsi="宋体" w:hint="eastAsia"/>
                 <w:sz w:val="22"/>
                 <w:szCs w:val="22"/>
@@ -3809,428 +3868,8 @@
                 <w:sz w:val="22"/>
                 <w:szCs w:val="22"/>
               </w:rPr>
-              <w:t xml:space="preserve">线上所有接口的原始日志都将汇总到reformat，由reformat格式化后产生统一规范化的数据，输入和输出都是Kafka，针对每个partition都起一个单独的线程处理 </w:t>
-            </w:r>
-            <w:r>
-              <w:rPr>
-                <w:rFonts w:ascii="宋体" w:hAnsi="宋体"/>
-                <w:sz w:val="22"/>
-                <w:szCs w:val="22"/>
-              </w:rPr>
-              <w:br/>
-            </w:r>
-            <w:r>
-              <w:rPr>
-                <w:rFonts w:ascii="宋体" w:hAnsi="宋体"/>
-                <w:sz w:val="22"/>
-                <w:szCs w:val="22"/>
-              </w:rPr>
-              <w:t>1</w:t>
-            </w:r>
-            <w:r>
-              <w:rPr>
-                <w:rFonts w:ascii="宋体" w:hAnsi="宋体" w:hint="eastAsia"/>
-                <w:sz w:val="22"/>
-                <w:szCs w:val="22"/>
-              </w:rPr>
-              <w:t>.</w:t>
-            </w:r>
-            <w:r>
-              <w:rPr>
-                <w:rFonts w:ascii="宋体" w:hAnsi="宋体"/>
-                <w:sz w:val="22"/>
-                <w:szCs w:val="22"/>
-              </w:rPr>
-              <w:t>3、格式化的数据落地（HDFS、S3）</w:t>
-            </w:r>
-            <w:r>
-              <w:rPr>
-                <w:rFonts w:ascii="宋体" w:hAnsi="宋体"/>
-                <w:sz w:val="22"/>
-                <w:szCs w:val="22"/>
-              </w:rPr>
-              <w:br/>
-            </w:r>
-            <w:r>
-              <w:rPr>
-                <w:rFonts w:ascii="宋体" w:hAnsi="宋体" w:hint="eastAsia"/>
-                <w:sz w:val="22"/>
-                <w:szCs w:val="22"/>
-              </w:rPr>
-              <w:t xml:space="preserve"> </w:t>
-            </w:r>
-            <w:r>
-              <w:rPr>
-                <w:rFonts w:ascii="宋体" w:hAnsi="宋体"/>
-                <w:sz w:val="22"/>
-                <w:szCs w:val="22"/>
-              </w:rPr>
-              <w:t xml:space="preserve">   </w:t>
-            </w:r>
-            <w:r>
-              <w:rPr>
-                <w:rFonts w:ascii="宋体" w:hAnsi="宋体"/>
-                <w:sz w:val="22"/>
-                <w:szCs w:val="22"/>
-              </w:rPr>
-              <w:t>国内用HDFS、海外用S3，一个单独的程序会每隔十分钟将Kafka内的所有数据打包一份存入集群，数据上传的时候我们可以</w:t>
-            </w:r>
-            <w:r>
-              <w:rPr>
-                <w:rFonts w:ascii="宋体" w:hAnsi="宋体" w:hint="eastAsia"/>
-                <w:sz w:val="22"/>
-                <w:szCs w:val="22"/>
-              </w:rPr>
-              <w:t>选择性</w:t>
-            </w:r>
-            <w:r>
-              <w:rPr>
-                <w:rFonts w:ascii="宋体" w:hAnsi="宋体"/>
-                <w:sz w:val="22"/>
-                <w:szCs w:val="22"/>
-              </w:rPr>
-              <w:t>加上md5数据</w:t>
-            </w:r>
-            <w:r>
-              <w:rPr>
-                <w:rFonts w:ascii="宋体" w:hAnsi="宋体" w:hint="eastAsia"/>
-                <w:sz w:val="22"/>
-                <w:szCs w:val="22"/>
-              </w:rPr>
-              <w:t>校验</w:t>
-            </w:r>
-            <w:r>
-              <w:rPr>
-                <w:rFonts w:ascii="宋体" w:hAnsi="宋体"/>
-                <w:sz w:val="22"/>
-                <w:szCs w:val="22"/>
-              </w:rPr>
-              <w:t xml:space="preserve"> </w:t>
-            </w:r>
-            <w:r>
-              <w:rPr>
-                <w:rFonts w:ascii="宋体" w:hAnsi="宋体"/>
-                <w:sz w:val="22"/>
-                <w:szCs w:val="22"/>
-              </w:rPr>
-              <w:br/>
-            </w:r>
-            <w:r>
-              <w:rPr>
-                <w:rFonts w:ascii="宋体" w:hAnsi="宋体"/>
-                <w:sz w:val="22"/>
-                <w:szCs w:val="22"/>
-              </w:rPr>
-              <w:t>1</w:t>
-            </w:r>
-            <w:r>
-              <w:rPr>
-                <w:rFonts w:ascii="宋体" w:hAnsi="宋体" w:hint="eastAsia"/>
-                <w:sz w:val="22"/>
-                <w:szCs w:val="22"/>
-              </w:rPr>
-              <w:t>.</w:t>
-            </w:r>
-            <w:r>
-              <w:rPr>
-                <w:rFonts w:ascii="宋体" w:hAnsi="宋体"/>
-                <w:sz w:val="22"/>
-                <w:szCs w:val="22"/>
-              </w:rPr>
-              <w:t>4、离线数据计算（Spark、Hive、AWK）</w:t>
-            </w:r>
-            <w:r>
-              <w:rPr>
-                <w:rFonts w:ascii="宋体" w:hAnsi="宋体"/>
-                <w:sz w:val="22"/>
-                <w:szCs w:val="22"/>
-              </w:rPr>
-              <w:br/>
-            </w:r>
-            <w:r>
-              <w:rPr>
-                <w:rFonts w:ascii="宋体" w:hAnsi="宋体" w:hint="eastAsia"/>
-                <w:sz w:val="22"/>
-                <w:szCs w:val="22"/>
-              </w:rPr>
-              <w:t xml:space="preserve"> </w:t>
-            </w:r>
-            <w:r>
-              <w:rPr>
-                <w:rFonts w:ascii="宋体" w:hAnsi="宋体"/>
-                <w:sz w:val="22"/>
-                <w:szCs w:val="22"/>
-              </w:rPr>
-              <w:t xml:space="preserve">   </w:t>
-            </w:r>
-            <w:r>
-              <w:rPr>
-                <w:rFonts w:ascii="宋体" w:hAnsi="宋体"/>
-                <w:sz w:val="22"/>
-                <w:szCs w:val="22"/>
-              </w:rPr>
-              <w:t>少量数据查询分析用hive，每天规定的统计报表任务用spark来做，甚至</w:t>
-            </w:r>
-            <w:proofErr w:type="gramStart"/>
-            <w:r>
-              <w:rPr>
-                <w:rFonts w:ascii="宋体" w:hAnsi="宋体"/>
-                <w:sz w:val="22"/>
-                <w:szCs w:val="22"/>
-              </w:rPr>
-              <w:t>再再</w:t>
-            </w:r>
-            <w:proofErr w:type="gramEnd"/>
-            <w:r>
-              <w:rPr>
-                <w:rFonts w:ascii="宋体" w:hAnsi="宋体"/>
-                <w:sz w:val="22"/>
-                <w:szCs w:val="22"/>
-              </w:rPr>
-              <w:t>小一点的十分钟级别任务用AWK来统计</w:t>
-            </w:r>
-            <w:r>
-              <w:rPr>
-                <w:rFonts w:ascii="宋体" w:hAnsi="宋体"/>
-                <w:sz w:val="22"/>
-                <w:szCs w:val="22"/>
-              </w:rPr>
-              <w:br/>
-            </w:r>
-            <w:r>
-              <w:rPr>
-                <w:rFonts w:ascii="宋体" w:hAnsi="宋体"/>
-                <w:sz w:val="22"/>
-                <w:szCs w:val="22"/>
-              </w:rPr>
-              <w:t>1</w:t>
-            </w:r>
-            <w:r>
-              <w:rPr>
-                <w:rFonts w:ascii="宋体" w:hAnsi="宋体" w:hint="eastAsia"/>
-                <w:sz w:val="22"/>
-                <w:szCs w:val="22"/>
-              </w:rPr>
-              <w:t>.</w:t>
-            </w:r>
-            <w:r>
-              <w:rPr>
-                <w:rFonts w:ascii="宋体" w:hAnsi="宋体"/>
-                <w:sz w:val="22"/>
-                <w:szCs w:val="22"/>
-              </w:rPr>
-              <w:t>5、实时数据计算（Spark Streaming）</w:t>
-            </w:r>
-            <w:r>
-              <w:rPr>
-                <w:rFonts w:ascii="宋体" w:hAnsi="宋体"/>
-                <w:sz w:val="22"/>
-                <w:szCs w:val="22"/>
-              </w:rPr>
-              <w:br/>
-            </w:r>
-            <w:r>
-              <w:rPr>
-                <w:rFonts w:ascii="宋体" w:hAnsi="宋体" w:hint="eastAsia"/>
-                <w:sz w:val="22"/>
-                <w:szCs w:val="22"/>
-              </w:rPr>
-              <w:t xml:space="preserve"> </w:t>
-            </w:r>
-            <w:r>
-              <w:rPr>
-                <w:rFonts w:ascii="宋体" w:hAnsi="宋体"/>
-                <w:sz w:val="22"/>
-                <w:szCs w:val="22"/>
-              </w:rPr>
-              <w:t xml:space="preserve">   </w:t>
-            </w:r>
-            <w:r>
-              <w:rPr>
-                <w:rFonts w:ascii="宋体" w:hAnsi="宋体"/>
-                <w:sz w:val="22"/>
-                <w:szCs w:val="22"/>
-              </w:rPr>
-              <w:t>实时反馈是实时个性化推荐系统必不可少的关键节点，目前的主要任务分为用户、文章十分钟、一小时数据统计，文章impression统计，用户居于impression的已读消重，文章的GMP（实时衰减CTR）等等。保证服务的高可用、高容灾、高时效是</w:t>
-            </w:r>
-            <w:proofErr w:type="gramStart"/>
-            <w:r>
-              <w:rPr>
-                <w:rFonts w:ascii="宋体" w:hAnsi="宋体"/>
-                <w:sz w:val="22"/>
-                <w:szCs w:val="22"/>
-              </w:rPr>
-              <w:t>最</w:t>
-            </w:r>
-            <w:proofErr w:type="gramEnd"/>
-            <w:r>
-              <w:rPr>
-                <w:rFonts w:ascii="宋体" w:hAnsi="宋体"/>
-                <w:sz w:val="22"/>
-                <w:szCs w:val="22"/>
-              </w:rPr>
-              <w:t>关键点</w:t>
-            </w:r>
-            <w:r>
-              <w:rPr>
-                <w:rFonts w:ascii="宋体" w:hAnsi="宋体"/>
-                <w:sz w:val="22"/>
-                <w:szCs w:val="22"/>
-              </w:rPr>
-              <w:br/>
-            </w:r>
-            <w:r>
-              <w:rPr>
-                <w:rFonts w:ascii="宋体" w:hAnsi="宋体"/>
-                <w:sz w:val="22"/>
-                <w:szCs w:val="22"/>
-              </w:rPr>
-              <w:t>1</w:t>
-            </w:r>
-            <w:r>
-              <w:rPr>
-                <w:rFonts w:ascii="宋体" w:hAnsi="宋体" w:hint="eastAsia"/>
-                <w:sz w:val="22"/>
-                <w:szCs w:val="22"/>
-              </w:rPr>
-              <w:t>.</w:t>
-            </w:r>
-            <w:r>
-              <w:rPr>
-                <w:rFonts w:ascii="宋体" w:hAnsi="宋体"/>
-                <w:sz w:val="22"/>
-                <w:szCs w:val="22"/>
-              </w:rPr>
-              <w:t>6、统计数据落地（Kafka、</w:t>
-            </w:r>
-            <w:proofErr w:type="spellStart"/>
-            <w:r>
-              <w:rPr>
-                <w:rFonts w:ascii="宋体" w:hAnsi="宋体"/>
-                <w:sz w:val="22"/>
-                <w:szCs w:val="22"/>
-              </w:rPr>
-              <w:t>Mysql</w:t>
-            </w:r>
-            <w:proofErr w:type="spellEnd"/>
-            <w:r>
-              <w:rPr>
-                <w:rFonts w:ascii="宋体" w:hAnsi="宋体"/>
-                <w:sz w:val="22"/>
-                <w:szCs w:val="22"/>
-              </w:rPr>
-              <w:t>、Redis、Druid，</w:t>
-            </w:r>
-            <w:proofErr w:type="spellStart"/>
-            <w:r>
-              <w:rPr>
-                <w:rFonts w:ascii="宋体" w:hAnsi="宋体"/>
-                <w:sz w:val="22"/>
-                <w:szCs w:val="22"/>
-              </w:rPr>
-              <w:t>Dashbord</w:t>
-            </w:r>
-            <w:proofErr w:type="spellEnd"/>
-            <w:r>
-              <w:rPr>
-                <w:rFonts w:ascii="宋体" w:hAnsi="宋体"/>
-                <w:sz w:val="22"/>
-                <w:szCs w:val="22"/>
-              </w:rPr>
-              <w:t>，ES）</w:t>
-            </w:r>
-            <w:r>
-              <w:rPr>
-                <w:rFonts w:ascii="宋体" w:hAnsi="宋体"/>
-                <w:sz w:val="22"/>
-                <w:szCs w:val="22"/>
-              </w:rPr>
-              <w:br/>
-            </w:r>
-            <w:r>
-              <w:rPr>
-                <w:rFonts w:ascii="宋体" w:hAnsi="宋体" w:hint="eastAsia"/>
-                <w:sz w:val="22"/>
-                <w:szCs w:val="22"/>
-              </w:rPr>
-              <w:t xml:space="preserve"> </w:t>
-            </w:r>
-            <w:r>
-              <w:rPr>
-                <w:rFonts w:ascii="宋体" w:hAnsi="宋体"/>
-                <w:sz w:val="22"/>
-                <w:szCs w:val="22"/>
-              </w:rPr>
-              <w:t xml:space="preserve">   </w:t>
-            </w:r>
-            <w:r>
-              <w:rPr>
-                <w:rFonts w:ascii="宋体" w:hAnsi="宋体"/>
-                <w:sz w:val="22"/>
-                <w:szCs w:val="22"/>
-              </w:rPr>
-              <w:t>数据产出的多样化在个性化推荐系统中表现的淋漓尽致，不同类型的任务将会用到各种</w:t>
-            </w:r>
-            <w:proofErr w:type="gramStart"/>
-            <w:r>
-              <w:rPr>
-                <w:rFonts w:ascii="宋体" w:hAnsi="宋体"/>
-                <w:sz w:val="22"/>
-                <w:szCs w:val="22"/>
-              </w:rPr>
-              <w:t>个</w:t>
-            </w:r>
-            <w:proofErr w:type="gramEnd"/>
-            <w:r>
-              <w:rPr>
-                <w:rFonts w:ascii="宋体" w:hAnsi="宋体"/>
-                <w:sz w:val="22"/>
-                <w:szCs w:val="22"/>
-              </w:rPr>
-              <w:t>样的输出存储方式</w:t>
-            </w:r>
-            <w:r>
-              <w:rPr>
-                <w:rFonts w:ascii="宋体" w:hAnsi="宋体"/>
-                <w:sz w:val="22"/>
-                <w:szCs w:val="22"/>
-              </w:rPr>
-              <w:br/>
-            </w:r>
-            <w:r>
-              <w:rPr>
-                <w:rFonts w:ascii="宋体" w:hAnsi="宋体" w:hint="eastAsia"/>
-                <w:sz w:val="22"/>
-                <w:szCs w:val="22"/>
-              </w:rPr>
-              <w:t xml:space="preserve"> </w:t>
-            </w:r>
-            <w:r>
-              <w:rPr>
-                <w:rFonts w:ascii="宋体" w:hAnsi="宋体"/>
-                <w:sz w:val="22"/>
-                <w:szCs w:val="22"/>
-              </w:rPr>
-              <w:t xml:space="preserve">   </w:t>
-            </w:r>
-            <w:r>
-              <w:rPr>
-                <w:rFonts w:ascii="宋体" w:hAnsi="宋体"/>
-                <w:sz w:val="22"/>
-                <w:szCs w:val="22"/>
-              </w:rPr>
-              <w:t>日处理数据约数T，</w:t>
-            </w:r>
-            <w:proofErr w:type="gramStart"/>
-            <w:r>
-              <w:rPr>
-                <w:rFonts w:ascii="宋体" w:hAnsi="宋体"/>
-                <w:sz w:val="22"/>
-                <w:szCs w:val="22"/>
-              </w:rPr>
-              <w:t>服务日活几千万</w:t>
-            </w:r>
-            <w:proofErr w:type="gramEnd"/>
+              <w:t>日处理数据约数T，服务日活几千万</w:t>
+            </w:r>
           </w:p>
         </w:tc>
       </w:tr>
@@ -4251,7 +3890,7 @@
               <w:spacing w:line="288" w:lineRule="auto"/>
               <w:jc w:val="both"/>
               <w:rPr>
-                <w:rFonts w:ascii="宋体" w:hAnsi="宋体" w:hint="eastAsia"/>
+                <w:rFonts w:ascii="宋体" w:hAnsi="宋体"/>
                 <w:sz w:val="22"/>
                 <w:szCs w:val="22"/>
               </w:rPr>
@@ -4272,26 +3911,26 @@
               <w:spacing w:line="288" w:lineRule="auto"/>
               <w:jc w:val="both"/>
               <w:rPr>
-                <w:rFonts w:ascii="宋体" w:hAnsi="宋体" w:hint="eastAsia"/>
-                <w:sz w:val="22"/>
-                <w:szCs w:val="22"/>
-              </w:rPr>
-            </w:pPr>
-            <w:r>
-              <w:rPr>
-                <w:rFonts w:ascii="宋体" w:hAnsi="宋体"/>
-                <w:sz w:val="22"/>
-                <w:szCs w:val="22"/>
-              </w:rPr>
-              <w:t>2.</w:t>
-            </w:r>
-            <w:r>
-              <w:rPr>
-                <w:rFonts w:ascii="宋体" w:hAnsi="宋体"/>
-                <w:sz w:val="22"/>
-                <w:szCs w:val="22"/>
-              </w:rPr>
-              <w:t>1、流量探索</w:t>
+                <w:rFonts w:ascii="宋体" w:hAnsi="宋体"/>
+                <w:sz w:val="22"/>
+                <w:szCs w:val="22"/>
+              </w:rPr>
+            </w:pPr>
+            <w:r>
+              <w:rPr>
+                <w:rFonts w:ascii="宋体" w:hAnsi="宋体"/>
+                <w:sz w:val="22"/>
+                <w:szCs w:val="22"/>
+              </w:rPr>
+              <w:t>7</w:t>
+            </w:r>
+            <w:r>
+              <w:rPr>
+                <w:rFonts w:ascii="宋体" w:hAnsi="宋体"/>
+                <w:sz w:val="22"/>
+                <w:szCs w:val="22"/>
+              </w:rPr>
+              <w:t>、流量探索</w:t>
             </w:r>
             <w:r>
               <w:rPr>
@@ -4347,25 +3986,7 @@
                 <w:sz w:val="22"/>
                 <w:szCs w:val="22"/>
               </w:rPr>
-              <w:t>，为系统设计出三大资讯池（探索池、进行池、等待池）来筛选优质的内容资讯，海外每天探索文章、视频几万篇。此外还配套设计实现了流量探索实时监控</w:t>
-            </w:r>
-            <w:proofErr w:type="gramStart"/>
-            <w:r>
-              <w:rPr>
-                <w:rFonts w:ascii="宋体" w:hAnsi="宋体"/>
-                <w:sz w:val="22"/>
-                <w:szCs w:val="22"/>
-              </w:rPr>
-              <w:t>和天级流量</w:t>
-            </w:r>
-            <w:proofErr w:type="gramEnd"/>
-            <w:r>
-              <w:rPr>
-                <w:rFonts w:ascii="宋体" w:hAnsi="宋体"/>
-                <w:sz w:val="22"/>
-                <w:szCs w:val="22"/>
-              </w:rPr>
-              <w:t>探索效率反馈报表。有利于准确把握流量探索的各项关键指标</w:t>
+              <w:t>，为系统设计出三大资讯池（探索池、进行池、等待池）来筛选优质的内容资讯，海外每天探索文章、视频几万篇。此外还配套设计实现了流量探索实时监控和天级流量探索效率反馈报表。有利于准确把握流量探索的各项关键指标</w:t>
             </w:r>
             <w:r>
               <w:rPr>
@@ -4374,63 +3995,46 @@
                 <w:szCs w:val="22"/>
               </w:rPr>
               <w:br/>
-              <w:t>2</w:t>
-            </w:r>
-            <w:r>
-              <w:rPr>
-                <w:rFonts w:ascii="宋体" w:hAnsi="宋体"/>
-                <w:sz w:val="22"/>
-                <w:szCs w:val="22"/>
-              </w:rPr>
-              <w:t>.2</w:t>
-            </w:r>
-            <w:r>
-              <w:rPr>
-                <w:rFonts w:ascii="宋体" w:hAnsi="宋体"/>
-                <w:sz w:val="22"/>
-                <w:szCs w:val="22"/>
-              </w:rPr>
-              <w:t>、已读服务</w:t>
-            </w:r>
-            <w:r>
-              <w:rPr>
-                <w:rFonts w:ascii="宋体" w:hAnsi="宋体"/>
-                <w:sz w:val="22"/>
-                <w:szCs w:val="22"/>
-              </w:rPr>
-              <w:br/>
-            </w:r>
-            <w:r>
-              <w:rPr>
-                <w:rFonts w:ascii="宋体" w:hAnsi="宋体" w:hint="eastAsia"/>
-                <w:sz w:val="22"/>
-                <w:szCs w:val="22"/>
-              </w:rPr>
-              <w:t xml:space="preserve"> </w:t>
-            </w:r>
-            <w:r>
-              <w:rPr>
-                <w:rFonts w:ascii="宋体" w:hAnsi="宋体"/>
-                <w:sz w:val="22"/>
-                <w:szCs w:val="22"/>
-              </w:rPr>
-              <w:t xml:space="preserve">   </w:t>
-            </w:r>
-            <w:r>
-              <w:rPr>
-                <w:rFonts w:ascii="宋体" w:hAnsi="宋体" w:hint="eastAsia"/>
-                <w:sz w:val="22"/>
-                <w:szCs w:val="22"/>
-              </w:rPr>
-              <w:t>已读</w:t>
-            </w:r>
-            <w:r>
-              <w:rPr>
-                <w:rFonts w:ascii="宋体" w:hAnsi="宋体"/>
-                <w:sz w:val="22"/>
-                <w:szCs w:val="22"/>
-              </w:rPr>
-              <w:t>只有一个目的，不能让用户重复看到相同的资讯，实时统计用户的展示行为，输出到ACS中，每次给用户准备下发数据的时候都将过一遍ACS</w:t>
+            </w:r>
+            <w:r>
+              <w:rPr>
+                <w:rFonts w:ascii="宋体" w:hAnsi="宋体"/>
+                <w:sz w:val="22"/>
+                <w:szCs w:val="22"/>
+              </w:rPr>
+              <w:t>8</w:t>
+            </w:r>
+            <w:r>
+              <w:rPr>
+                <w:rFonts w:ascii="宋体" w:hAnsi="宋体"/>
+                <w:sz w:val="22"/>
+                <w:szCs w:val="22"/>
+              </w:rPr>
+              <w:t>、已读服务，</w:t>
+            </w:r>
+            <w:r>
+              <w:rPr>
+                <w:rFonts w:ascii="宋体" w:hAnsi="宋体" w:hint="eastAsia"/>
+                <w:sz w:val="22"/>
+                <w:szCs w:val="22"/>
+              </w:rPr>
+              <w:t>确保</w:t>
+            </w:r>
+            <w:r>
+              <w:rPr>
+                <w:rFonts w:ascii="宋体" w:hAnsi="宋体"/>
+                <w:sz w:val="22"/>
+                <w:szCs w:val="22"/>
+              </w:rPr>
+              <w:t>不能让用户重复看到相同的资讯</w:t>
+            </w:r>
+            <w:r>
+              <w:rPr>
+                <w:rFonts w:ascii="宋体" w:hAnsi="宋体" w:hint="eastAsia"/>
+                <w:sz w:val="22"/>
+                <w:szCs w:val="22"/>
+              </w:rPr>
+              <w:t>。</w:t>
             </w:r>
           </w:p>
         </w:tc>
@@ -4440,7 +4044,6 @@
       <w:pPr>
         <w:jc w:val="both"/>
         <w:rPr>
-          <w:rFonts w:hint="eastAsia"/>
           <w:color w:val="D0CECE" w:themeColor="background2" w:themeShade="E6"/>
           <w:sz w:val="6"/>
           <w:szCs w:val="6"/>
@@ -4551,7 +4154,7 @@
                 <w:sz w:val="22"/>
                 <w:szCs w:val="22"/>
               </w:rPr>
-              <w:t>大数据开发</w:t>
+              <w:t>大数据</w:t>
             </w:r>
             <w:r>
               <w:rPr>
@@ -4575,7 +4178,7 @@
                 <w:sz w:val="22"/>
                 <w:szCs w:val="22"/>
               </w:rPr>
-              <w:t>熟练掌握Spark、Spark Streaming、流式大数据处理方案，熟悉Hadoop、Hive、Spark SQL、Kafka、Redis。</w:t>
+              <w:t>熟练掌握流式大数据处理方案，熟悉Hadoop、Hive、Spark SQL、Kafka、Redis。</w:t>
             </w:r>
             <w:r>
               <w:rPr>
@@ -4646,7 +4249,6 @@
               </w:rPr>
               <w:t>乐于分享，</w:t>
             </w:r>
-            <w:proofErr w:type="gramStart"/>
             <w:r>
               <w:rPr>
                 <w:rFonts w:ascii="宋体" w:hAnsi="宋体" w:hint="eastAsia"/>
@@ -4661,16 +4263,7 @@
                 <w:sz w:val="22"/>
                 <w:szCs w:val="22"/>
               </w:rPr>
-              <w:t>写了</w:t>
-            </w:r>
-            <w:proofErr w:type="gramEnd"/>
-            <w:r>
-              <w:rPr>
-                <w:rFonts w:ascii="宋体" w:hAnsi="宋体" w:hint="eastAsia"/>
-                <w:sz w:val="22"/>
-                <w:szCs w:val="22"/>
-              </w:rPr>
-              <w:t>4篇KM文章，</w:t>
+              <w:t>写了4篇KM文章，</w:t>
             </w:r>
             <w:r>
               <w:rPr>
@@ -4688,7 +4281,6 @@
               </w:rPr>
               <w:t>4次收入KM精选好文，3次入选KM头条，2次入选</w:t>
             </w:r>
-            <w:proofErr w:type="gramStart"/>
             <w:r>
               <w:rPr>
                 <w:rFonts w:ascii="宋体" w:hAnsi="宋体" w:hint="eastAsia"/>
@@ -4697,7 +4289,6 @@
               </w:rPr>
               <w:t>腾讯知识奖</w:t>
             </w:r>
-            <w:proofErr w:type="gramEnd"/>
             <w:r>
               <w:rPr>
                 <w:rFonts w:ascii="宋体" w:hAnsi="宋体" w:hint="eastAsia"/>
@@ -4714,75 +4305,13 @@
               </w:rPr>
               <w:t>且</w:t>
             </w:r>
-            <w:proofErr w:type="gramStart"/>
-            <w:r>
-              <w:rPr>
-                <w:rFonts w:ascii="宋体" w:hAnsi="宋体" w:hint="eastAsia"/>
-                <w:sz w:val="22"/>
-                <w:szCs w:val="22"/>
-              </w:rPr>
-              <w:t>被腾讯</w:t>
-            </w:r>
-            <w:proofErr w:type="gramEnd"/>
-            <w:r>
-              <w:rPr>
-                <w:rFonts w:ascii="宋体" w:hAnsi="宋体" w:hint="eastAsia"/>
-                <w:sz w:val="22"/>
-                <w:szCs w:val="22"/>
-              </w:rPr>
-              <w:t>技术工程公众号外部转载，</w:t>
-            </w:r>
-            <w:proofErr w:type="gramStart"/>
-            <w:r>
-              <w:rPr>
-                <w:rFonts w:ascii="宋体" w:hAnsi="宋体" w:hint="eastAsia"/>
-                <w:sz w:val="22"/>
-                <w:szCs w:val="22"/>
-              </w:rPr>
-              <w:t>被腾讯</w:t>
-            </w:r>
-            <w:proofErr w:type="gramEnd"/>
-            <w:r>
-              <w:rPr>
-                <w:rFonts w:ascii="宋体" w:hAnsi="宋体" w:hint="eastAsia"/>
-                <w:sz w:val="22"/>
-                <w:szCs w:val="22"/>
-              </w:rPr>
-              <w:t>学院</w:t>
-            </w:r>
-            <w:proofErr w:type="gramStart"/>
-            <w:r>
-              <w:rPr>
-                <w:rFonts w:ascii="宋体" w:hAnsi="宋体" w:hint="eastAsia"/>
-                <w:sz w:val="22"/>
-                <w:szCs w:val="22"/>
-              </w:rPr>
-              <w:t>邀请做</w:t>
-            </w:r>
-            <w:r>
-              <w:rPr>
-                <w:rFonts w:ascii="宋体" w:hAnsi="宋体" w:hint="eastAsia"/>
-                <w:sz w:val="22"/>
-                <w:szCs w:val="22"/>
-              </w:rPr>
-              <w:t>微</w:t>
-            </w:r>
-            <w:r>
-              <w:rPr>
-                <w:rFonts w:ascii="宋体" w:hAnsi="宋体" w:hint="eastAsia"/>
-                <w:sz w:val="22"/>
-                <w:szCs w:val="22"/>
-              </w:rPr>
-              <w:t>课程</w:t>
-            </w:r>
-            <w:proofErr w:type="gramEnd"/>
-            <w:r>
-              <w:rPr>
-                <w:rFonts w:ascii="宋体" w:hAnsi="宋体" w:hint="eastAsia"/>
-                <w:sz w:val="22"/>
-                <w:szCs w:val="22"/>
-              </w:rPr>
-              <w:t>分享</w:t>
+            <w:r>
+              <w:rPr>
+                <w:rFonts w:ascii="宋体" w:hAnsi="宋体" w:hint="eastAsia"/>
+                <w:sz w:val="22"/>
+                <w:szCs w:val="22"/>
+              </w:rPr>
+              <w:t>被腾讯技术工程公众号外部转载</w:t>
             </w:r>
             <w:r>
               <w:rPr>
@@ -4800,7 +4329,7 @@
               <w:ind w:firstLineChars="200" w:firstLine="440"/>
               <w:jc w:val="left"/>
               <w:rPr>
-                <w:rFonts w:ascii="宋体" w:hAnsi="宋体" w:hint="eastAsia"/>
+                <w:rFonts w:ascii="宋体" w:hAnsi="宋体"/>
                 <w:sz w:val="22"/>
                 <w:szCs w:val="22"/>
               </w:rPr>
@@ -4851,18 +4380,8 @@
                 <w:sz w:val="22"/>
                 <w:szCs w:val="22"/>
               </w:rPr>
-              <w:t>，均在申报流程中</w:t>
-            </w:r>
-            <w:r>
-              <w:rPr>
-                <w:rFonts w:ascii="宋体" w:hAnsi="宋体" w:hint="eastAsia"/>
-                <w:sz w:val="22"/>
-                <w:szCs w:val="22"/>
-              </w:rPr>
               <w:t>。</w:t>
             </w:r>
-            <w:bookmarkStart w:id="1" w:name="_GoBack"/>
-            <w:bookmarkEnd w:id="1"/>
           </w:p>
         </w:tc>
       </w:tr>
@@ -4872,7 +4391,7 @@
         <w:spacing w:line="240" w:lineRule="exact"/>
         <w:jc w:val="left"/>
         <w:rPr>
-          <w:rFonts w:ascii="宋体" w:hAnsi="宋体" w:hint="eastAsia"/>
+          <w:rFonts w:ascii="宋体" w:hAnsi="宋体"/>
           <w:bCs/>
         </w:rPr>
       </w:pPr>
@@ -5478,7 +4997,7 @@
       </w:pPr>
     </w:pPrDefault>
   </w:docDefaults>
-  <w:latentStyles w:defLockedState="0" w:defUIPriority="99" w:defSemiHidden="0" w:defUnhideWhenUsed="0" w:defQFormat="0" w:count="377">
+  <w:latentStyles w:defLockedState="0" w:defUIPriority="99" w:defSemiHidden="0" w:defUnhideWhenUsed="0" w:defQFormat="0" w:count="376">
     <w:lsdException w:name="Normal" w:uiPriority="0" w:qFormat="1"/>
     <w:lsdException w:name="heading 1" w:uiPriority="9" w:qFormat="1"/>
     <w:lsdException w:name="heading 2" w:semiHidden="1" w:uiPriority="0" w:unhideWhenUsed="1" w:qFormat="1"/>
@@ -5855,7 +5374,6 @@
     <w:lsdException w:name="Hashtag" w:semiHidden="1" w:unhideWhenUsed="1"/>
     <w:lsdException w:name="Unresolved Mention" w:semiHidden="1" w:unhideWhenUsed="1"/>
     <w:lsdException w:name="Smart Link" w:semiHidden="1" w:unhideWhenUsed="1"/>
-    <w:lsdException w:name="Smart Link Error" w:semiHidden="1" w:unhideWhenUsed="1"/>
   </w:latentStyles>
   <w:style w:type="paragraph" w:default="1" w:styleId="a">
     <w:name w:val="Normal"/>
@@ -7014,7 +6532,7 @@
 </file>
 
 <file path=customXml/itemProps1.xml><?xml version="1.0" encoding="utf-8"?>
-<ds:datastoreItem xmlns:ds="http://schemas.openxmlformats.org/officeDocument/2006/customXml" ds:itemID="{201A66B3-5487-4506-8DC4-0823C9F963EA}">
+<ds:datastoreItem xmlns:ds="http://schemas.openxmlformats.org/officeDocument/2006/customXml" ds:itemID="{F004473D-DA93-47E1-83C3-AF131C4220F8}">
   <ds:schemaRefs>
     <ds:schemaRef ds:uri="http://schemas.openxmlformats.org/officeDocument/2006/bibliography"/>
   </ds:schemaRefs>

</xml_diff>

<commit_message>
add file from KB-PC
</commit_message>
<xml_diff>
--- a/doc/黄海峰-数据分析.docx
+++ b/doc/黄海峰-数据分析.docx
@@ -23,12 +23,13 @@
         <w:rPr>
           <w:rFonts w:ascii="宋体" w:hAnsi="宋体"/>
           <w:noProof/>
+          <w:color w:val="000000" w:themeColor="text1"/>
           <w:sz w:val="16"/>
         </w:rPr>
         <mc:AlternateContent>
           <mc:Choice Requires="wps">
             <w:drawing>
-              <wp:anchor distT="4294967294" distB="4294967294" distL="114300" distR="114300" simplePos="0" relativeHeight="251659264" behindDoc="0" locked="0" layoutInCell="1" allowOverlap="1" wp14:anchorId="7B1C236C" wp14:editId="0187E9E3">
+              <wp:anchor distT="4294967294" distB="4294967294" distL="114300" distR="114300" simplePos="0" relativeHeight="251659264" behindDoc="0" locked="0" layoutInCell="1" allowOverlap="1" wp14:anchorId="7B1C236C" wp14:editId="195A240C">
                 <wp:simplePos x="0" y="0"/>
                 <wp:positionH relativeFrom="margin">
                   <wp:align>left</wp:align>
@@ -37,7 +38,7 @@
                   <wp:posOffset>22859</wp:posOffset>
                 </wp:positionV>
                 <wp:extent cx="6120130" cy="0"/>
-                <wp:effectExtent l="0" t="0" r="13970" b="0"/>
+                <wp:effectExtent l="0" t="0" r="0" b="0"/>
                 <wp:wrapNone/>
                 <wp:docPr id="17" name="直接连接符 1"/>
                 <wp:cNvGraphicFramePr>
@@ -59,7 +60,7 @@
                         </a:prstGeom>
                         <a:ln w="12700">
                           <a:solidFill>
-                            <a:srgbClr val="FF6644"/>
+                            <a:schemeClr val="tx1"/>
                           </a:solidFill>
                         </a:ln>
                       </wps:spPr>
@@ -92,7 +93,7 @@
           </mc:Choice>
           <mc:Fallback>
             <w:pict>
-              <v:line w14:anchorId="18CF0599" id="直接连接符 1" o:spid="_x0000_s1026" style="position:absolute;left:0;text-align:left;z-index:251659264;visibility:visible;mso-wrap-style:square;mso-width-percent:0;mso-height-percent:0;mso-wrap-distance-left:9pt;mso-wrap-distance-top:-6e-5mm;mso-wrap-distance-right:9pt;mso-wrap-distance-bottom:-6e-5mm;mso-position-horizontal:left;mso-position-horizontal-relative:margin;mso-position-vertical:absolute;mso-position-vertical-relative:text;mso-width-percent:0;mso-height-percent:0;mso-width-relative:margin;mso-height-relative:page" from="0,1.8pt" to="481.9pt,1.8pt" o:gfxdata="UEsDBBQABgAIAAAAIQC2gziS/gAAAOEBAAATAAAAW0NvbnRlbnRfVHlwZXNdLnhtbJSRQU7DMBBF 90jcwfIWJU67QAgl6YK0S0CoHGBkTxKLZGx5TGhvj5O2G0SRWNoz/78nu9wcxkFMGNg6quQqL6RA 0s5Y6ir5vt9lD1JwBDIwOMJKHpHlpr69KfdHjyxSmriSfYz+USnWPY7AufNIadK6MEJMx9ApD/oD OlTrorhX2lFEilmcO2RdNtjC5xDF9pCuTyYBB5bi6bQ4syoJ3g9WQ0ymaiLzg5KdCXlKLjvcW893 SUOqXwnz5DrgnHtJTxOsQfEKIT7DmDSUCaxw7Rqn8787ZsmRM9e2VmPeBN4uqYvTtW7jvijg9N/y JsXecLq0q+WD6m8AAAD//wMAUEsDBBQABgAIAAAAIQA4/SH/1gAAAJQBAAALAAAAX3JlbHMvLnJl bHOkkMFqwzAMhu+DvYPRfXGawxijTi+j0GvpHsDYimMaW0Yy2fr2M4PBMnrbUb/Q94l/f/hMi1qR JVI2sOt6UJgd+ZiDgffL8ekFlFSbvV0oo4EbChzGx4f9GRdb25HMsYhqlCwG5lrLq9biZkxWOiqY 22YiTra2kYMu1l1tQD30/bPm3wwYN0x18gb45AdQl1tp5j/sFB2T0FQ7R0nTNEV3j6o9feQzro1i OWA14Fm+Q8a1a8+Bvu/d/dMb2JY5uiPbhG/ktn4cqGU/er3pcvwCAAD//wMAUEsDBBQABgAIAAAA IQD5kErR+QEAACgEAAAOAAAAZHJzL2Uyb0RvYy54bWysU82O0zAQviPxDpbvNGlZdVHUdA+7KpcV VCw8gOuMGwv/yTZN+hK8ABI3OHHkztvs8hiMnSYsP0ICcRnFnvm+me/zZHXRa0UO4IO0pqbzWUkJ GG4bafY1ffVy8+gJJSEy0zBlDdT0CIFerB8+WHWugoVtrWrAEyQxoepcTdsYXVUUgbegWZhZBwaT wnrNIh79vmg865Bdq2JRlsuis75x3nIIAW+vhiRdZ34hgMfnQgSIRNUUZ4s5+hx3KRbrFav2nrlW 8tMY7B+m0EwabDpRXbHIyBsvf6HSknsbrIgzbnVhhZAcsgZUMy9/UnPTMgdZC5oT3GRT+H+0/Nlh 64ls8O3OKTFM4xvdvft8+/bD1y/vMd59+kjmyaXOhQqLL83WJ528Nzfu2vLXAXPFD8l0CG4o64XX qRyFkj67fpxchz4SjpfLOUp/jI/Dx1zBqhHofIhPwWqSPmqqpEmGsIodrkNMrVk1lqRrZUiHUhbn ZZnLglWy2UilUjL4/e5SeXJguAybzXJ5dpaUIcW9Mjwpc5I0qMh64lHB0OAFCPQL554PHdKmwkTL OAcTs2OZCasTTOAIE/A02p+Ap/oEhbzFfwOeELmzNXECa2ms/93YsR9HFkP96MCgO1mws81x68fX xnXMzp1+nbTv988Z/v0HX38DAAD//wMAUEsDBBQABgAIAAAAIQDa4JNU2gAAAAQBAAAPAAAAZHJz L2Rvd25yZXYueG1sTI9BS8NAEIXvgv9hGcGb3Wg12JhNkYJQEA9WA3qbZsckuDsbs9s2+usdvejx 8R7ffFMuJ+/UnsbYBzZwPstAETfB9twaeH66O7sGFROyRReYDHxShGV1fFRiYcOBH2m/Sa0SCMcC DXQpDYXWsenIY5yFgVi6tzB6TBLHVtsRDwL3Tl9kWa499iwXOhxo1VHzvtl5A9k6r1uu7z+m14er 2rvFevX1cmnM6cl0ewMq0ZT+xvCjL+pQidM27NhG5YQhOwPzHJSUi3wuf2x/s65K/V+++gYAAP// AwBQSwECLQAUAAYACAAAACEAtoM4kv4AAADhAQAAEwAAAAAAAAAAAAAAAAAAAAAAW0NvbnRlbnRf VHlwZXNdLnhtbFBLAQItABQABgAIAAAAIQA4/SH/1gAAAJQBAAALAAAAAAAAAAAAAAAAAC8BAABf cmVscy8ucmVsc1BLAQItABQABgAIAAAAIQD5kErR+QEAACgEAAAOAAAAAAAAAAAAAAAAAC4CAABk cnMvZTJvRG9jLnhtbFBLAQItABQABgAIAAAAIQDa4JNU2gAAAAQBAAAPAAAAAAAAAAAAAAAAAFME AABkcnMvZG93bnJldi54bWxQSwUGAAAAAAQABADzAAAAWgUAAAAA " strokecolor="#f64" strokeweight="1pt">
+              <v:line w14:anchorId="6657C28B" id="直接连接符 1" o:spid="_x0000_s1026" style="position:absolute;left:0;text-align:left;z-index:251659264;visibility:visible;mso-wrap-style:square;mso-width-percent:0;mso-height-percent:0;mso-wrap-distance-left:9pt;mso-wrap-distance-top:-6e-5mm;mso-wrap-distance-right:9pt;mso-wrap-distance-bottom:-6e-5mm;mso-position-horizontal:left;mso-position-horizontal-relative:margin;mso-position-vertical:absolute;mso-position-vertical-relative:text;mso-width-percent:0;mso-height-percent:0;mso-width-relative:margin;mso-height-relative:page" from="0,1.8pt" to="481.9pt,1.8pt" o:gfxdata="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" strokecolor="black [3213]" strokeweight="1pt">
                 <v:stroke joinstyle="miter"/>
                 <o:lock v:ext="edit" shapetype="f"/>
                 <w10:wrap anchorx="margin"/>
@@ -862,6 +863,72 @@
                 <w:sz w:val="22"/>
                 <w:szCs w:val="22"/>
               </w:rPr>
+              <w:t>负责</w:t>
+            </w:r>
+            <w:r>
+              <w:rPr>
+                <w:rFonts w:ascii="宋体" w:hAnsi="宋体" w:hint="eastAsia"/>
+                <w:sz w:val="22"/>
+                <w:szCs w:val="22"/>
+              </w:rPr>
+              <w:t>心悦俱乐部业务指标分析经分系统，</w:t>
+            </w:r>
+            <w:proofErr w:type="gramStart"/>
+            <w:r>
+              <w:rPr>
+                <w:rFonts w:ascii="宋体" w:hAnsi="宋体" w:hint="eastAsia"/>
+                <w:sz w:val="22"/>
+                <w:szCs w:val="22"/>
+              </w:rPr>
+              <w:t>搭建</w:t>
+            </w:r>
+            <w:r>
+              <w:rPr>
+                <w:rFonts w:ascii="宋体" w:hAnsi="宋体" w:hint="eastAsia"/>
+                <w:sz w:val="22"/>
+                <w:szCs w:val="22"/>
+              </w:rPr>
+              <w:t>腾讯精品</w:t>
+            </w:r>
+            <w:proofErr w:type="gramEnd"/>
+            <w:r>
+              <w:rPr>
+                <w:rFonts w:ascii="宋体" w:hAnsi="宋体" w:hint="eastAsia"/>
+                <w:sz w:val="22"/>
+                <w:szCs w:val="22"/>
+              </w:rPr>
+              <w:t>游戏</w:t>
+            </w:r>
+            <w:r>
+              <w:rPr>
+                <w:rFonts w:ascii="宋体" w:hAnsi="宋体"/>
+                <w:sz w:val="22"/>
+                <w:szCs w:val="22"/>
+              </w:rPr>
+              <w:t>用户画像</w:t>
+            </w:r>
+            <w:r>
+              <w:rPr>
+                <w:rFonts w:ascii="宋体" w:hAnsi="宋体" w:hint="eastAsia"/>
+                <w:sz w:val="22"/>
+                <w:szCs w:val="22"/>
+              </w:rPr>
+              <w:t>，</w:t>
+            </w:r>
+            <w:r>
+              <w:rPr>
+                <w:rFonts w:ascii="宋体" w:hAnsi="宋体" w:hint="eastAsia"/>
+                <w:sz w:val="22"/>
+                <w:szCs w:val="22"/>
+              </w:rPr>
+              <w:t>主导开发活动分析系统，</w:t>
+            </w:r>
+            <w:r>
+              <w:rPr>
+                <w:rFonts w:ascii="宋体" w:hAnsi="宋体" w:hint="eastAsia"/>
+                <w:sz w:val="22"/>
+                <w:szCs w:val="22"/>
+              </w:rPr>
               <w:t>为</w:t>
             </w:r>
             <w:r>
@@ -870,62 +937,6 @@
                 <w:sz w:val="22"/>
                 <w:szCs w:val="22"/>
               </w:rPr>
-              <w:t>心悦俱乐部创建一套业务指标分析经分系统，</w:t>
-            </w:r>
-            <w:r>
-              <w:rPr>
-                <w:rFonts w:ascii="宋体" w:hAnsi="宋体" w:hint="eastAsia"/>
-                <w:sz w:val="22"/>
-                <w:szCs w:val="22"/>
-              </w:rPr>
-              <w:t>搭建</w:t>
-            </w:r>
-            <w:r>
-              <w:rPr>
-                <w:rFonts w:ascii="宋体" w:hAnsi="宋体" w:hint="eastAsia"/>
-                <w:sz w:val="22"/>
-                <w:szCs w:val="22"/>
-              </w:rPr>
-              <w:t>腾讯精品游戏</w:t>
-            </w:r>
-            <w:r>
-              <w:rPr>
-                <w:rFonts w:ascii="宋体" w:hAnsi="宋体"/>
-                <w:sz w:val="22"/>
-                <w:szCs w:val="22"/>
-              </w:rPr>
-              <w:t>用户画像</w:t>
-            </w:r>
-            <w:r>
-              <w:rPr>
-                <w:rFonts w:ascii="宋体" w:hAnsi="宋体" w:hint="eastAsia"/>
-                <w:sz w:val="22"/>
-                <w:szCs w:val="22"/>
-              </w:rPr>
-              <w:t>，</w:t>
-            </w:r>
-            <w:r>
-              <w:rPr>
-                <w:rFonts w:ascii="宋体" w:hAnsi="宋体" w:hint="eastAsia"/>
-                <w:sz w:val="22"/>
-                <w:szCs w:val="22"/>
-              </w:rPr>
-              <w:t>主导开发线上活动分析系统，</w:t>
-            </w:r>
-            <w:r>
-              <w:rPr>
-                <w:rFonts w:ascii="宋体" w:hAnsi="宋体" w:hint="eastAsia"/>
-                <w:sz w:val="22"/>
-                <w:szCs w:val="22"/>
-              </w:rPr>
-              <w:t>为心悦</w:t>
-            </w:r>
-            <w:r>
-              <w:rPr>
-                <w:rFonts w:ascii="宋体" w:hAnsi="宋体" w:hint="eastAsia"/>
-                <w:sz w:val="22"/>
-                <w:szCs w:val="22"/>
-              </w:rPr>
               <w:t>线上</w:t>
             </w:r>
             <w:r>
@@ -942,15 +953,33 @@
                 <w:sz w:val="22"/>
                 <w:szCs w:val="22"/>
               </w:rPr>
-              <w:t>埋点</w:t>
-            </w:r>
-            <w:r>
-              <w:rPr>
-                <w:rFonts w:ascii="宋体" w:hAnsi="宋体" w:hint="eastAsia"/>
-                <w:sz w:val="22"/>
-                <w:szCs w:val="22"/>
-              </w:rPr>
-              <w:t>数据生成、</w:t>
+              <w:t>埋</w:t>
+            </w:r>
+            <w:proofErr w:type="gramStart"/>
+            <w:r>
+              <w:rPr>
+                <w:rFonts w:ascii="宋体" w:hAnsi="宋体" w:hint="eastAsia"/>
+                <w:sz w:val="22"/>
+                <w:szCs w:val="22"/>
+              </w:rPr>
+              <w:t>点</w:t>
+            </w:r>
+            <w:r>
+              <w:rPr>
+                <w:rFonts w:ascii="宋体" w:hAnsi="宋体" w:hint="eastAsia"/>
+                <w:sz w:val="22"/>
+                <w:szCs w:val="22"/>
+              </w:rPr>
+              <w:t>数据</w:t>
+            </w:r>
+            <w:proofErr w:type="gramEnd"/>
+            <w:r>
+              <w:rPr>
+                <w:rFonts w:ascii="宋体" w:hAnsi="宋体" w:hint="eastAsia"/>
+                <w:sz w:val="22"/>
+                <w:szCs w:val="22"/>
+              </w:rPr>
+              <w:t>生成、</w:t>
             </w:r>
             <w:r>
               <w:rPr>
@@ -1015,6 +1044,112 @@
                 <w:szCs w:val="22"/>
               </w:rPr>
               <w:t>、展示等一套完整的数据闭环分析系统</w:t>
+            </w:r>
+            <w:r>
+              <w:rPr>
+                <w:rFonts w:ascii="宋体" w:hAnsi="宋体" w:hint="eastAsia"/>
+                <w:sz w:val="22"/>
+                <w:szCs w:val="22"/>
+              </w:rPr>
+              <w:t>；计算用户对游戏、游戏</w:t>
+            </w:r>
+            <w:r>
+              <w:rPr>
+                <w:rFonts w:ascii="宋体" w:hAnsi="宋体" w:hint="eastAsia"/>
+                <w:sz w:val="22"/>
+                <w:szCs w:val="22"/>
+              </w:rPr>
+              <w:t>各级</w:t>
+            </w:r>
+            <w:r>
+              <w:rPr>
+                <w:rFonts w:ascii="宋体" w:hAnsi="宋体" w:hint="eastAsia"/>
+                <w:sz w:val="22"/>
+                <w:szCs w:val="22"/>
+              </w:rPr>
+              <w:t>品类的偏好值</w:t>
+            </w:r>
+            <w:r>
+              <w:rPr>
+                <w:rFonts w:ascii="宋体" w:hAnsi="宋体" w:hint="eastAsia"/>
+                <w:sz w:val="22"/>
+                <w:szCs w:val="22"/>
+              </w:rPr>
+              <w:t>；运营用户游戏生命周期，</w:t>
+            </w:r>
+            <w:r>
+              <w:rPr>
+                <w:rFonts w:ascii="宋体" w:hAnsi="宋体" w:hint="eastAsia"/>
+                <w:sz w:val="22"/>
+                <w:szCs w:val="22"/>
+              </w:rPr>
+              <w:t>搭建新游推荐系统，根据用户的属性、游戏行为数据给用户推荐未玩过的新游戏，提高游戏拉新</w:t>
+            </w:r>
+            <w:r>
+              <w:rPr>
+                <w:rFonts w:ascii="宋体" w:hAnsi="宋体" w:hint="eastAsia"/>
+                <w:sz w:val="22"/>
+                <w:szCs w:val="22"/>
+              </w:rPr>
+              <w:t>；训练模型为</w:t>
+            </w:r>
+            <w:proofErr w:type="gramStart"/>
+            <w:r>
+              <w:rPr>
+                <w:rFonts w:ascii="宋体" w:hAnsi="宋体" w:hint="eastAsia"/>
+                <w:sz w:val="22"/>
+                <w:szCs w:val="22"/>
+              </w:rPr>
+              <w:t>游戏做</w:t>
+            </w:r>
+            <w:r>
+              <w:rPr>
+                <w:rFonts w:ascii="宋体" w:hAnsi="宋体" w:hint="eastAsia"/>
+                <w:sz w:val="22"/>
+                <w:szCs w:val="22"/>
+              </w:rPr>
+              <w:t>预流失</w:t>
+            </w:r>
+            <w:proofErr w:type="gramEnd"/>
+            <w:r>
+              <w:rPr>
+                <w:rFonts w:ascii="宋体" w:hAnsi="宋体" w:hint="eastAsia"/>
+                <w:sz w:val="22"/>
+                <w:szCs w:val="22"/>
+              </w:rPr>
+              <w:t>、</w:t>
+            </w:r>
+            <w:r>
+              <w:rPr>
+                <w:rFonts w:ascii="宋体" w:hAnsi="宋体" w:hint="eastAsia"/>
+                <w:sz w:val="22"/>
+                <w:szCs w:val="22"/>
+              </w:rPr>
+              <w:t>流失挽回</w:t>
+            </w:r>
+            <w:r>
+              <w:rPr>
+                <w:rFonts w:ascii="宋体" w:hAnsi="宋体" w:hint="eastAsia"/>
+                <w:sz w:val="22"/>
+                <w:szCs w:val="22"/>
+              </w:rPr>
+              <w:t>干预</w:t>
+            </w:r>
+            <w:r>
+              <w:rPr>
+                <w:rFonts w:ascii="宋体" w:hAnsi="宋体" w:hint="eastAsia"/>
+                <w:sz w:val="22"/>
+                <w:szCs w:val="22"/>
+              </w:rPr>
+              <w:t>，提高游戏用户的留存与</w:t>
+            </w:r>
+            <w:r>
+              <w:rPr>
+                <w:rFonts w:ascii="宋体" w:hAnsi="宋体" w:hint="eastAsia"/>
+                <w:sz w:val="22"/>
+                <w:szCs w:val="22"/>
+              </w:rPr>
+              <w:t>回流率</w:t>
             </w:r>
             <w:r>
               <w:rPr>
@@ -1224,7 +1359,23 @@
                 <w:sz w:val="22"/>
                 <w:szCs w:val="22"/>
               </w:rPr>
-              <w:t>负责数据收集（Flume、</w:t>
+              <w:t>负责</w:t>
+            </w:r>
+            <w:r>
+              <w:rPr>
+                <w:rFonts w:ascii="宋体" w:hAnsi="宋体" w:hint="eastAsia"/>
+                <w:sz w:val="22"/>
+                <w:szCs w:val="22"/>
+              </w:rPr>
+              <w:t>信息流推荐系统的</w:t>
+            </w:r>
+            <w:r>
+              <w:rPr>
+                <w:rFonts w:ascii="宋体" w:hAnsi="宋体"/>
+                <w:sz w:val="22"/>
+                <w:szCs w:val="22"/>
+              </w:rPr>
+              <w:t>数据收集（Flume、</w:t>
             </w:r>
             <w:proofErr w:type="spellStart"/>
             <w:r>
@@ -1242,7 +1393,7 @@
                 <w:sz w:val="22"/>
                 <w:szCs w:val="22"/>
               </w:rPr>
-              <w:t>跨机房传输）、数据清洗（reformat）、数据存储（HDFS、S3）、离线数据计算（Spark、Hive）、实时数据计算（Spark Streaming）、数据统计落地（</w:t>
+              <w:t>跨机房传输）、清洗（reformat）、存储（HDFS、S3）、离线数据计算（Spark、Hive）、实时数据计算（Spark Streaming）、数据统计落地（</w:t>
             </w:r>
             <w:proofErr w:type="spellStart"/>
             <w:r>
@@ -1366,15 +1517,31 @@
                 <w:sz w:val="22"/>
                 <w:szCs w:val="22"/>
               </w:rPr>
-              <w:t>并</w:t>
-            </w:r>
-            <w:r>
-              <w:rPr>
-                <w:rFonts w:ascii="宋体" w:hAnsi="宋体"/>
-                <w:sz w:val="22"/>
-                <w:szCs w:val="22"/>
-              </w:rPr>
-              <w:t>设计流量探索模型</w:t>
+              <w:t>并参与</w:t>
+            </w:r>
+            <w:r>
+              <w:rPr>
+                <w:rFonts w:ascii="宋体" w:hAnsi="宋体"/>
+                <w:sz w:val="22"/>
+                <w:szCs w:val="22"/>
+              </w:rPr>
+              <w:t>设计</w:t>
+            </w:r>
+            <w:r>
+              <w:rPr>
+                <w:rFonts w:ascii="宋体" w:hAnsi="宋体" w:hint="eastAsia"/>
+                <w:sz w:val="22"/>
+                <w:szCs w:val="22"/>
+              </w:rPr>
+              <w:t>新资讯</w:t>
+            </w:r>
+            <w:r>
+              <w:rPr>
+                <w:rFonts w:ascii="宋体" w:hAnsi="宋体"/>
+                <w:sz w:val="22"/>
+                <w:szCs w:val="22"/>
+              </w:rPr>
+              <w:t>流量探索模型</w:t>
             </w:r>
             <w:r>
               <w:rPr>
@@ -1504,8 +1671,6 @@
               </w:rPr>
               <w:t>工程师</w:t>
             </w:r>
-            <w:bookmarkStart w:id="0" w:name="_GoBack"/>
-            <w:bookmarkEnd w:id="0"/>
           </w:p>
         </w:tc>
         <w:tc>
@@ -1705,7 +1870,7 @@
                 <w:b/>
               </w:rPr>
             </w:pPr>
-            <w:bookmarkStart w:id="1" w:name="_Hlk18737479"/>
+            <w:bookmarkStart w:id="0" w:name="_Hlk18737479"/>
             <w:r>
               <w:rPr>
                 <w:rFonts w:ascii="宋体" w:hAnsi="宋体" w:hint="eastAsia"/>
@@ -1733,6 +1898,7 @@
               </w:rPr>
               <w:t xml:space="preserve">                </w:t>
             </w:r>
+            <w:proofErr w:type="gramStart"/>
             <w:r>
               <w:rPr>
                 <w:rFonts w:ascii="宋体" w:hAnsi="宋体" w:hint="eastAsia"/>
@@ -1740,7 +1906,17 @@
                 <w:sz w:val="24"/>
                 <w:szCs w:val="24"/>
               </w:rPr>
-              <w:t>深圳市腾讯科技有限公司</w:t>
+              <w:t>深圳市腾讯科技</w:t>
+            </w:r>
+            <w:proofErr w:type="gramEnd"/>
+            <w:r>
+              <w:rPr>
+                <w:rFonts w:ascii="宋体" w:hAnsi="宋体" w:hint="eastAsia"/>
+                <w:bCs/>
+                <w:sz w:val="24"/>
+                <w:szCs w:val="24"/>
+              </w:rPr>
+              <w:t>有限公司</w:t>
             </w:r>
           </w:p>
         </w:tc>
@@ -1790,7 +1966,7 @@
           </w:p>
         </w:tc>
       </w:tr>
-      <w:bookmarkEnd w:id="1"/>
+      <w:bookmarkEnd w:id="0"/>
       <w:tr>
         <w:trPr>
           <w:trHeight w:val="257"/>
@@ -2293,8 +2469,18 @@
                 <w:sz w:val="22"/>
                 <w:szCs w:val="22"/>
               </w:rPr>
-              <w:t>包括APP拉新、拉回流用户</w:t>
-            </w:r>
+              <w:t>包括APP拉新、拉回</w:t>
+            </w:r>
+            <w:proofErr w:type="gramStart"/>
+            <w:r>
+              <w:rPr>
+                <w:rFonts w:ascii="宋体" w:hAnsi="宋体" w:hint="eastAsia"/>
+                <w:sz w:val="22"/>
+                <w:szCs w:val="22"/>
+              </w:rPr>
+              <w:t>流用户</w:t>
+            </w:r>
+            <w:proofErr w:type="gramEnd"/>
             <w:r>
               <w:rPr>
                 <w:rFonts w:ascii="宋体" w:hAnsi="宋体" w:hint="eastAsia"/>
@@ -2423,7 +2609,25 @@
                 <w:sz w:val="22"/>
                 <w:szCs w:val="22"/>
               </w:rPr>
-              <w:t>包括游戏渠道包染色用户数、染色用户游戏活跃数等。</w:t>
+              <w:t>包括游戏渠道包染色用户数、染色用户游戏</w:t>
+            </w:r>
+            <w:proofErr w:type="gramStart"/>
+            <w:r>
+              <w:rPr>
+                <w:rFonts w:ascii="宋体" w:hAnsi="宋体" w:hint="eastAsia"/>
+                <w:sz w:val="22"/>
+                <w:szCs w:val="22"/>
+              </w:rPr>
+              <w:t>活跃数</w:t>
+            </w:r>
+            <w:proofErr w:type="gramEnd"/>
+            <w:r>
+              <w:rPr>
+                <w:rFonts w:ascii="宋体" w:hAnsi="宋体" w:hint="eastAsia"/>
+                <w:sz w:val="22"/>
+                <w:szCs w:val="22"/>
+              </w:rPr>
+              <w:t>等。</w:t>
             </w:r>
           </w:p>
         </w:tc>
@@ -2497,6 +2701,7 @@
               </w:rPr>
               <w:t xml:space="preserve">                </w:t>
             </w:r>
+            <w:proofErr w:type="gramStart"/>
             <w:r>
               <w:rPr>
                 <w:rFonts w:ascii="宋体" w:hAnsi="宋体" w:hint="eastAsia"/>
@@ -2504,7 +2709,17 @@
                 <w:sz w:val="24"/>
                 <w:szCs w:val="24"/>
               </w:rPr>
-              <w:t>深圳市腾讯科技有限公司</w:t>
+              <w:t>深圳市腾讯科技</w:t>
+            </w:r>
+            <w:proofErr w:type="gramEnd"/>
+            <w:r>
+              <w:rPr>
+                <w:rFonts w:ascii="宋体" w:hAnsi="宋体" w:hint="eastAsia"/>
+                <w:bCs/>
+                <w:sz w:val="24"/>
+                <w:szCs w:val="24"/>
+              </w:rPr>
+              <w:t>有限公司</w:t>
             </w:r>
           </w:p>
         </w:tc>
@@ -2683,13 +2898,23 @@
                 <w:szCs w:val="22"/>
               </w:rPr>
             </w:pPr>
-            <w:r>
-              <w:rPr>
-                <w:rFonts w:ascii="宋体" w:hAnsi="宋体" w:hint="eastAsia"/>
-                <w:sz w:val="22"/>
-                <w:szCs w:val="22"/>
-              </w:rPr>
-              <w:t>腾讯精品游戏用户画像，每周约</w:t>
+            <w:proofErr w:type="gramStart"/>
+            <w:r>
+              <w:rPr>
+                <w:rFonts w:ascii="宋体" w:hAnsi="宋体" w:hint="eastAsia"/>
+                <w:sz w:val="22"/>
+                <w:szCs w:val="22"/>
+              </w:rPr>
+              <w:t>腾讯精品</w:t>
+            </w:r>
+            <w:proofErr w:type="gramEnd"/>
+            <w:r>
+              <w:rPr>
+                <w:rFonts w:ascii="宋体" w:hAnsi="宋体" w:hint="eastAsia"/>
+                <w:sz w:val="22"/>
+                <w:szCs w:val="22"/>
+              </w:rPr>
+              <w:t>游戏用户画像，每周约</w:t>
             </w:r>
             <w:r>
               <w:rPr>
@@ -2745,7 +2970,25 @@
                 <w:sz w:val="22"/>
                 <w:szCs w:val="22"/>
               </w:rPr>
-              <w:t>、单游戏活跃充值</w:t>
+              <w:t>、单游戏</w:t>
+            </w:r>
+            <w:proofErr w:type="gramStart"/>
+            <w:r>
+              <w:rPr>
+                <w:rFonts w:ascii="宋体" w:hAnsi="宋体" w:hint="eastAsia"/>
+                <w:sz w:val="22"/>
+                <w:szCs w:val="22"/>
+              </w:rPr>
+              <w:t>活跃充</w:t>
+            </w:r>
+            <w:proofErr w:type="gramEnd"/>
+            <w:r>
+              <w:rPr>
+                <w:rFonts w:ascii="宋体" w:hAnsi="宋体" w:hint="eastAsia"/>
+                <w:sz w:val="22"/>
+                <w:szCs w:val="22"/>
+              </w:rPr>
+              <w:t>值</w:t>
             </w:r>
             <w:r>
               <w:rPr>
@@ -2839,6 +3082,7 @@
                 <w:sz w:val="22"/>
                 <w:szCs w:val="22"/>
               </w:rPr>
+              <w:lastRenderedPageBreak/>
               <w:t>业务功能层，</w:t>
             </w:r>
             <w:r>
@@ -3098,7 +3342,6 @@
                 <w:sz w:val="22"/>
                 <w:szCs w:val="22"/>
               </w:rPr>
-              <w:lastRenderedPageBreak/>
               <w:t>算法层</w:t>
             </w:r>
             <w:r>
@@ -3156,8 +3399,18 @@
                 <w:sz w:val="22"/>
                 <w:szCs w:val="22"/>
               </w:rPr>
-              <w:t>，腾讯众多</w:t>
-            </w:r>
+              <w:t>，</w:t>
+            </w:r>
+            <w:proofErr w:type="gramStart"/>
+            <w:r>
+              <w:rPr>
+                <w:rFonts w:ascii="宋体" w:hAnsi="宋体" w:hint="eastAsia"/>
+                <w:sz w:val="22"/>
+                <w:szCs w:val="22"/>
+              </w:rPr>
+              <w:t>腾讯众多</w:t>
+            </w:r>
+            <w:proofErr w:type="gramEnd"/>
             <w:r>
               <w:rPr>
                 <w:rFonts w:ascii="宋体" w:hAnsi="宋体" w:hint="eastAsia"/>
@@ -3718,7 +3971,25 @@
                 <w:sz w:val="22"/>
                 <w:szCs w:val="22"/>
               </w:rPr>
-              <w:t>少量数据查询分析用hive，每天规定的统计报表任务用spark来做，甚至再再小一点的十分钟级别任务用AWK来统计</w:t>
+              <w:t>少量数据查询分析用hive，每天规定的统计报表任务用spark来做，甚至</w:t>
+            </w:r>
+            <w:proofErr w:type="gramStart"/>
+            <w:r>
+              <w:rPr>
+                <w:rFonts w:ascii="宋体" w:hAnsi="宋体"/>
+                <w:sz w:val="22"/>
+                <w:szCs w:val="22"/>
+              </w:rPr>
+              <w:t>再再</w:t>
+            </w:r>
+            <w:proofErr w:type="gramEnd"/>
+            <w:r>
+              <w:rPr>
+                <w:rFonts w:ascii="宋体" w:hAnsi="宋体"/>
+                <w:sz w:val="22"/>
+                <w:szCs w:val="22"/>
+              </w:rPr>
+              <w:t>小一点的十分钟级别任务用AWK来统计</w:t>
             </w:r>
             <w:r>
               <w:rPr>
@@ -3759,7 +4030,25 @@
                 <w:sz w:val="22"/>
                 <w:szCs w:val="22"/>
               </w:rPr>
-              <w:t>实时反馈是实时个性化推荐系统必不可少的关键节点，目前的主要任务分为用户、文章十分钟、一小时数据统计，文章impression统计，用户居于impression的已读消重，文章的GMP（实时衰减CTR）等等。保证服务的高可用、高容灾、高时效是最关键点</w:t>
+              <w:t>实时反馈是实时个性化推荐系统必不可少的关键节点，目前的主要任务分为用户、文章十分钟、一小时数据统计，文章impression统计，用户居于impression的已读消重，文章的GMP（实时衰减CTR）等等。保证服务的高可用、高容灾、高时效是</w:t>
+            </w:r>
+            <w:proofErr w:type="gramStart"/>
+            <w:r>
+              <w:rPr>
+                <w:rFonts w:ascii="宋体" w:hAnsi="宋体"/>
+                <w:sz w:val="22"/>
+                <w:szCs w:val="22"/>
+              </w:rPr>
+              <w:t>最</w:t>
+            </w:r>
+            <w:proofErr w:type="gramEnd"/>
+            <w:r>
+              <w:rPr>
+                <w:rFonts w:ascii="宋体" w:hAnsi="宋体"/>
+                <w:sz w:val="22"/>
+                <w:szCs w:val="22"/>
+              </w:rPr>
+              <w:t>关键点</w:t>
             </w:r>
             <w:r>
               <w:rPr>
@@ -3836,7 +4125,25 @@
                 <w:sz w:val="22"/>
                 <w:szCs w:val="22"/>
               </w:rPr>
-              <w:t>数据产出的多样化在个性化推荐系统中表现的淋漓尽致，不同类型的任务将会用到各种个样的输出存储方式</w:t>
+              <w:t>数据产出的多样化在个性化推荐系统中表现的淋漓尽致，不同类型的任务将会用到各种</w:t>
+            </w:r>
+            <w:proofErr w:type="gramStart"/>
+            <w:r>
+              <w:rPr>
+                <w:rFonts w:ascii="宋体" w:hAnsi="宋体"/>
+                <w:sz w:val="22"/>
+                <w:szCs w:val="22"/>
+              </w:rPr>
+              <w:t>个</w:t>
+            </w:r>
+            <w:proofErr w:type="gramEnd"/>
+            <w:r>
+              <w:rPr>
+                <w:rFonts w:ascii="宋体" w:hAnsi="宋体"/>
+                <w:sz w:val="22"/>
+                <w:szCs w:val="22"/>
+              </w:rPr>
+              <w:t>样的输出存储方式</w:t>
             </w:r>
             <w:r>
               <w:rPr>
@@ -3868,8 +4175,18 @@
                 <w:sz w:val="22"/>
                 <w:szCs w:val="22"/>
               </w:rPr>
-              <w:t>日处理数据约数T，服务日活几千万</w:t>
-            </w:r>
+              <w:t>日处理数据约数T，</w:t>
+            </w:r>
+            <w:proofErr w:type="gramStart"/>
+            <w:r>
+              <w:rPr>
+                <w:rFonts w:ascii="宋体" w:hAnsi="宋体"/>
+                <w:sz w:val="22"/>
+                <w:szCs w:val="22"/>
+              </w:rPr>
+              <w:t>服务日活几千万</w:t>
+            </w:r>
+            <w:proofErr w:type="gramEnd"/>
           </w:p>
         </w:tc>
       </w:tr>
@@ -3986,7 +4303,25 @@
                 <w:sz w:val="22"/>
                 <w:szCs w:val="22"/>
               </w:rPr>
-              <w:t>，为系统设计出三大资讯池（探索池、进行池、等待池）来筛选优质的内容资讯，海外每天探索文章、视频几万篇。此外还配套设计实现了流量探索实时监控和天级流量探索效率反馈报表。有利于准确把握流量探索的各项关键指标</w:t>
+              <w:t>，为系统设计出三大资讯池（探索池、进行池、等待池）来筛选优质的内容资讯，海外每天探索文章、视频几万篇。此外还配套设计实现了流量探索实时监控</w:t>
+            </w:r>
+            <w:proofErr w:type="gramStart"/>
+            <w:r>
+              <w:rPr>
+                <w:rFonts w:ascii="宋体" w:hAnsi="宋体"/>
+                <w:sz w:val="22"/>
+                <w:szCs w:val="22"/>
+              </w:rPr>
+              <w:t>和天级流量</w:t>
+            </w:r>
+            <w:proofErr w:type="gramEnd"/>
+            <w:r>
+              <w:rPr>
+                <w:rFonts w:ascii="宋体" w:hAnsi="宋体"/>
+                <w:sz w:val="22"/>
+                <w:szCs w:val="22"/>
+              </w:rPr>
+              <w:t>探索效率反馈报表。有利于准确把握流量探索的各项关键指标</w:t>
             </w:r>
             <w:r>
               <w:rPr>
@@ -4044,6 +4379,7 @@
       <w:pPr>
         <w:jc w:val="both"/>
         <w:rPr>
+          <w:rFonts w:hint="eastAsia"/>
           <w:color w:val="D0CECE" w:themeColor="background2" w:themeShade="E6"/>
           <w:sz w:val="6"/>
           <w:szCs w:val="6"/>
@@ -4162,6 +4498,14 @@
                 <w:sz w:val="22"/>
                 <w:szCs w:val="22"/>
               </w:rPr>
+              <w:t>开发</w:t>
+            </w:r>
+            <w:r>
+              <w:rPr>
+                <w:rFonts w:ascii="宋体" w:hAnsi="宋体" w:hint="eastAsia"/>
+                <w:sz w:val="22"/>
+                <w:szCs w:val="22"/>
+              </w:rPr>
               <w:t>、</w:t>
             </w:r>
             <w:r>
@@ -4170,23 +4514,71 @@
                 <w:sz w:val="22"/>
                 <w:szCs w:val="22"/>
               </w:rPr>
-              <w:t>数据分析、商业分析经验，</w:t>
-            </w:r>
-            <w:r>
-              <w:rPr>
-                <w:rFonts w:ascii="宋体" w:hAnsi="宋体"/>
-                <w:sz w:val="22"/>
-                <w:szCs w:val="22"/>
-              </w:rPr>
-              <w:t>熟练掌握流式大数据处理方案，熟悉Hadoop、Hive、Spark SQL、Kafka、Redis。</w:t>
-            </w:r>
-            <w:r>
-              <w:rPr>
-                <w:rFonts w:ascii="宋体" w:hAnsi="宋体"/>
-                <w:sz w:val="22"/>
-                <w:szCs w:val="22"/>
-              </w:rPr>
-              <w:t>一直负责数据工作，将数据收集</w:t>
+              <w:t>数据分析、</w:t>
+            </w:r>
+            <w:r>
+              <w:rPr>
+                <w:rFonts w:ascii="宋体" w:hAnsi="宋体" w:hint="eastAsia"/>
+                <w:sz w:val="22"/>
+                <w:szCs w:val="22"/>
+              </w:rPr>
+              <w:t>数据算法挖掘、</w:t>
+            </w:r>
+            <w:r>
+              <w:rPr>
+                <w:rFonts w:ascii="宋体" w:hAnsi="宋体" w:hint="eastAsia"/>
+                <w:sz w:val="22"/>
+                <w:szCs w:val="22"/>
+              </w:rPr>
+              <w:t>商业分析经验，</w:t>
+            </w:r>
+            <w:r>
+              <w:rPr>
+                <w:rFonts w:ascii="宋体" w:hAnsi="宋体"/>
+                <w:sz w:val="22"/>
+                <w:szCs w:val="22"/>
+              </w:rPr>
+              <w:t>熟练掌握流式大数据处理方案，熟悉Hadoop、Hive、Spark、Kafka、Redis</w:t>
+            </w:r>
+            <w:r>
+              <w:rPr>
+                <w:rFonts w:ascii="宋体" w:hAnsi="宋体" w:hint="eastAsia"/>
+                <w:sz w:val="22"/>
+                <w:szCs w:val="22"/>
+              </w:rPr>
+              <w:t>；熟悉常用的机器学习算法</w:t>
+            </w:r>
+            <w:r>
+              <w:rPr>
+                <w:rFonts w:ascii="宋体" w:hAnsi="宋体" w:hint="eastAsia"/>
+                <w:sz w:val="22"/>
+                <w:szCs w:val="22"/>
+              </w:rPr>
+              <w:t>、深度学习模型</w:t>
+            </w:r>
+            <w:r>
+              <w:rPr>
+                <w:rFonts w:ascii="宋体" w:hAnsi="宋体"/>
+                <w:sz w:val="22"/>
+                <w:szCs w:val="22"/>
+              </w:rPr>
+              <w:t>。</w:t>
+            </w:r>
+            <w:r>
+              <w:rPr>
+                <w:rFonts w:ascii="宋体" w:hAnsi="宋体"/>
+                <w:sz w:val="22"/>
+                <w:szCs w:val="22"/>
+              </w:rPr>
+              <w:t>将数据</w:t>
+            </w:r>
+            <w:r>
+              <w:rPr>
+                <w:rFonts w:ascii="宋体" w:hAnsi="宋体" w:hint="eastAsia"/>
+                <w:sz w:val="22"/>
+                <w:szCs w:val="22"/>
+              </w:rPr>
+              <w:t>生产、</w:t>
             </w:r>
             <w:r>
               <w:rPr>
@@ -4214,11 +4606,27 @@
             </w:r>
             <w:r>
               <w:rPr>
-                <w:rFonts w:ascii="宋体" w:hAnsi="宋体"/>
-                <w:sz w:val="22"/>
-                <w:szCs w:val="22"/>
-              </w:rPr>
-              <w:t>报表展示各个环节打通，形成一套完整的数据闭环</w:t>
+                <w:rFonts w:ascii="宋体" w:hAnsi="宋体" w:hint="eastAsia"/>
+                <w:sz w:val="22"/>
+                <w:szCs w:val="22"/>
+              </w:rPr>
+              <w:t>运用、</w:t>
+            </w:r>
+            <w:r>
+              <w:rPr>
+                <w:rFonts w:ascii="宋体" w:hAnsi="宋体"/>
+                <w:sz w:val="22"/>
+                <w:szCs w:val="22"/>
+              </w:rPr>
+              <w:t>展示各个环节打通，形成一套完整的数据闭环</w:t>
+            </w:r>
+            <w:r>
+              <w:rPr>
+                <w:rFonts w:ascii="宋体" w:hAnsi="宋体" w:hint="eastAsia"/>
+                <w:sz w:val="22"/>
+                <w:szCs w:val="22"/>
+              </w:rPr>
+              <w:t>处理框架</w:t>
             </w:r>
             <w:r>
               <w:rPr>
@@ -4236,7 +4644,7 @@
               <w:ind w:firstLineChars="200" w:firstLine="440"/>
               <w:jc w:val="left"/>
               <w:rPr>
-                <w:rFonts w:ascii="宋体" w:hAnsi="宋体"/>
+                <w:rFonts w:ascii="宋体" w:hAnsi="宋体" w:hint="eastAsia"/>
                 <w:sz w:val="22"/>
                 <w:szCs w:val="22"/>
               </w:rPr>
@@ -4247,40 +4655,93 @@
                 <w:sz w:val="22"/>
                 <w:szCs w:val="22"/>
               </w:rPr>
+              <w:t>善于总结提炼</w:t>
+            </w:r>
+            <w:r>
+              <w:rPr>
+                <w:rFonts w:ascii="宋体" w:hAnsi="宋体" w:hint="eastAsia"/>
+                <w:sz w:val="22"/>
+                <w:szCs w:val="22"/>
+              </w:rPr>
+              <w:t>，</w:t>
+            </w:r>
+            <w:r>
+              <w:rPr>
+                <w:rFonts w:ascii="宋体" w:hAnsi="宋体" w:hint="eastAsia"/>
+                <w:sz w:val="22"/>
+                <w:szCs w:val="22"/>
+              </w:rPr>
               <w:t>乐于分享，</w:t>
             </w:r>
-            <w:r>
-              <w:rPr>
-                <w:rFonts w:ascii="宋体" w:hAnsi="宋体" w:hint="eastAsia"/>
-                <w:sz w:val="22"/>
-                <w:szCs w:val="22"/>
-              </w:rPr>
-              <w:t>近半年</w:t>
-            </w:r>
-            <w:r>
-              <w:rPr>
-                <w:rFonts w:ascii="宋体" w:hAnsi="宋体" w:hint="eastAsia"/>
-                <w:sz w:val="22"/>
-                <w:szCs w:val="22"/>
-              </w:rPr>
-              <w:t>写了4篇KM文章，</w:t>
-            </w:r>
-            <w:r>
-              <w:rPr>
-                <w:rFonts w:ascii="宋体" w:hAnsi="宋体" w:hint="eastAsia"/>
-                <w:sz w:val="22"/>
-                <w:szCs w:val="22"/>
-              </w:rPr>
-              <w:t>收藏率10%，且</w:t>
-            </w:r>
-            <w:r>
-              <w:rPr>
-                <w:rFonts w:ascii="宋体" w:hAnsi="宋体" w:hint="eastAsia"/>
-                <w:sz w:val="22"/>
-                <w:szCs w:val="22"/>
-              </w:rPr>
-              <w:t>4次收入KM精选好文，3次入选KM头条，2次入选</w:t>
-            </w:r>
+            <w:proofErr w:type="gramStart"/>
+            <w:r>
+              <w:rPr>
+                <w:rFonts w:ascii="宋体" w:hAnsi="宋体" w:hint="eastAsia"/>
+                <w:sz w:val="22"/>
+                <w:szCs w:val="22"/>
+              </w:rPr>
+              <w:t>腾讯</w:t>
+            </w:r>
+            <w:proofErr w:type="gramEnd"/>
+            <w:r>
+              <w:rPr>
+                <w:rFonts w:ascii="宋体" w:hAnsi="宋体" w:hint="eastAsia"/>
+                <w:sz w:val="22"/>
+                <w:szCs w:val="22"/>
+              </w:rPr>
+              <w:t>KM分享达人，原创文章多次</w:t>
+            </w:r>
+            <w:proofErr w:type="gramStart"/>
+            <w:r>
+              <w:rPr>
+                <w:rFonts w:ascii="宋体" w:hAnsi="宋体" w:hint="eastAsia"/>
+                <w:sz w:val="22"/>
+                <w:szCs w:val="22"/>
+              </w:rPr>
+              <w:t>入选</w:t>
+            </w:r>
+            <w:r>
+              <w:rPr>
+                <w:rFonts w:ascii="宋体" w:hAnsi="宋体" w:hint="eastAsia"/>
+                <w:sz w:val="22"/>
+                <w:szCs w:val="22"/>
+              </w:rPr>
+              <w:t>腾讯</w:t>
+            </w:r>
+            <w:proofErr w:type="gramEnd"/>
+            <w:r>
+              <w:rPr>
+                <w:rFonts w:ascii="宋体" w:hAnsi="宋体" w:hint="eastAsia"/>
+                <w:sz w:val="22"/>
+                <w:szCs w:val="22"/>
+              </w:rPr>
+              <w:t>KM精选好文</w:t>
+            </w:r>
+            <w:r>
+              <w:rPr>
+                <w:rFonts w:ascii="宋体" w:hAnsi="宋体" w:hint="eastAsia"/>
+                <w:sz w:val="22"/>
+                <w:szCs w:val="22"/>
+              </w:rPr>
+              <w:t>、</w:t>
+            </w:r>
+            <w:r>
+              <w:rPr>
+                <w:rFonts w:ascii="宋体" w:hAnsi="宋体" w:hint="eastAsia"/>
+                <w:sz w:val="22"/>
+                <w:szCs w:val="22"/>
+              </w:rPr>
+              <w:t>KM头条</w:t>
+            </w:r>
+            <w:r>
+              <w:rPr>
+                <w:rFonts w:ascii="宋体" w:hAnsi="宋体" w:hint="eastAsia"/>
+                <w:sz w:val="22"/>
+                <w:szCs w:val="22"/>
+              </w:rPr>
+              <w:t>，入围</w:t>
+            </w:r>
+            <w:proofErr w:type="gramStart"/>
             <w:r>
               <w:rPr>
                 <w:rFonts w:ascii="宋体" w:hAnsi="宋体" w:hint="eastAsia"/>
@@ -4289,6 +4750,7 @@
               </w:rPr>
               <w:t>腾讯知识奖</w:t>
             </w:r>
+            <w:proofErr w:type="gramEnd"/>
             <w:r>
               <w:rPr>
                 <w:rFonts w:ascii="宋体" w:hAnsi="宋体" w:hint="eastAsia"/>
@@ -4303,84 +4765,57 @@
                 <w:sz w:val="22"/>
                 <w:szCs w:val="22"/>
               </w:rPr>
-              <w:t>且</w:t>
-            </w:r>
-            <w:r>
-              <w:rPr>
-                <w:rFonts w:ascii="宋体" w:hAnsi="宋体" w:hint="eastAsia"/>
-                <w:sz w:val="22"/>
-                <w:szCs w:val="22"/>
-              </w:rPr>
-              <w:t>被腾讯技术工程公众号外部转载</w:t>
-            </w:r>
-            <w:r>
-              <w:rPr>
-                <w:rFonts w:ascii="宋体" w:hAnsi="宋体" w:hint="eastAsia"/>
-                <w:sz w:val="22"/>
-                <w:szCs w:val="22"/>
-              </w:rPr>
-              <w:t>。</w:t>
-            </w:r>
-          </w:p>
-          <w:p>
-            <w:pPr>
-              <w:snapToGrid w:val="0"/>
-              <w:spacing w:line="288" w:lineRule="auto"/>
-              <w:ind w:firstLineChars="200" w:firstLine="440"/>
-              <w:jc w:val="left"/>
-              <w:rPr>
-                <w:rFonts w:ascii="宋体" w:hAnsi="宋体"/>
-                <w:sz w:val="22"/>
-                <w:szCs w:val="22"/>
-              </w:rPr>
-            </w:pPr>
-            <w:r>
-              <w:rPr>
-                <w:rFonts w:ascii="宋体" w:hAnsi="宋体" w:hint="eastAsia"/>
-                <w:sz w:val="22"/>
-                <w:szCs w:val="22"/>
-              </w:rPr>
-              <w:t>善于总结提炼，将项目</w:t>
-            </w:r>
-            <w:r>
-              <w:rPr>
-                <w:rFonts w:ascii="宋体" w:hAnsi="宋体" w:hint="eastAsia"/>
-                <w:sz w:val="22"/>
-                <w:szCs w:val="22"/>
-              </w:rPr>
-              <w:t>中</w:t>
-            </w:r>
-            <w:r>
-              <w:rPr>
-                <w:rFonts w:ascii="宋体" w:hAnsi="宋体" w:hint="eastAsia"/>
-                <w:sz w:val="22"/>
-                <w:szCs w:val="22"/>
-              </w:rPr>
-              <w:t>的核心技术点总结归纳深化，</w:t>
-            </w:r>
-            <w:r>
-              <w:rPr>
-                <w:rFonts w:ascii="宋体" w:hAnsi="宋体" w:hint="eastAsia"/>
-                <w:sz w:val="22"/>
-                <w:szCs w:val="22"/>
-              </w:rPr>
-              <w:t>撰写了</w:t>
-            </w:r>
-            <w:r>
-              <w:rPr>
-                <w:rFonts w:ascii="宋体" w:hAnsi="宋体" w:hint="eastAsia"/>
-                <w:sz w:val="22"/>
-                <w:szCs w:val="22"/>
-              </w:rPr>
-              <w:t>3篇专利</w:t>
-            </w:r>
-            <w:r>
-              <w:rPr>
-                <w:rFonts w:ascii="宋体" w:hAnsi="宋体" w:hint="eastAsia"/>
-                <w:sz w:val="22"/>
-                <w:szCs w:val="22"/>
-              </w:rPr>
-              <w:t>。</w:t>
+              <w:t>被发表</w:t>
+            </w:r>
+            <w:proofErr w:type="gramStart"/>
+            <w:r>
+              <w:rPr>
+                <w:rFonts w:ascii="宋体" w:hAnsi="宋体" w:hint="eastAsia"/>
+                <w:sz w:val="22"/>
+                <w:szCs w:val="22"/>
+              </w:rPr>
+              <w:t>于</w:t>
+            </w:r>
+            <w:r>
+              <w:rPr>
+                <w:rFonts w:ascii="宋体" w:hAnsi="宋体" w:hint="eastAsia"/>
+                <w:sz w:val="22"/>
+                <w:szCs w:val="22"/>
+              </w:rPr>
+              <w:t>腾讯</w:t>
+            </w:r>
+            <w:proofErr w:type="gramEnd"/>
+            <w:r>
+              <w:rPr>
+                <w:rFonts w:ascii="宋体" w:hAnsi="宋体" w:hint="eastAsia"/>
+                <w:sz w:val="22"/>
+                <w:szCs w:val="22"/>
+              </w:rPr>
+              <w:t>技术工程公众号</w:t>
+            </w:r>
+            <w:r>
+              <w:rPr>
+                <w:rFonts w:ascii="宋体" w:hAnsi="宋体" w:hint="eastAsia"/>
+                <w:sz w:val="22"/>
+                <w:szCs w:val="22"/>
+              </w:rPr>
+              <w:t>，</w:t>
+            </w:r>
+            <w:r>
+              <w:rPr>
+                <w:rFonts w:ascii="宋体" w:hAnsi="宋体" w:hint="eastAsia"/>
+                <w:sz w:val="22"/>
+                <w:szCs w:val="22"/>
+              </w:rPr>
+              <w:t>现</w:t>
+            </w:r>
+            <w:r>
+              <w:rPr>
+                <w:rFonts w:ascii="宋体" w:hAnsi="宋体" w:hint="eastAsia"/>
+                <w:sz w:val="22"/>
+                <w:szCs w:val="22"/>
+              </w:rPr>
+              <w:t>已申请三篇发明专利。</w:t>
             </w:r>
           </w:p>
         </w:tc>
@@ -4391,15 +4826,17 @@
         <w:spacing w:line="240" w:lineRule="exact"/>
         <w:jc w:val="left"/>
         <w:rPr>
-          <w:rFonts w:ascii="宋体" w:hAnsi="宋体"/>
+          <w:rFonts w:ascii="宋体" w:hAnsi="宋体" w:hint="eastAsia"/>
           <w:bCs/>
         </w:rPr>
       </w:pPr>
+      <w:bookmarkStart w:id="1" w:name="_GoBack"/>
+      <w:bookmarkEnd w:id="1"/>
     </w:p>
     <w:sectPr>
       <w:footerReference w:type="default" r:id="rId9"/>
       <w:pgSz w:w="11906" w:h="16838"/>
-      <w:pgMar w:top="851" w:right="1134" w:bottom="851" w:left="1134" w:header="851" w:footer="567" w:gutter="0"/>
+      <w:pgMar w:top="851" w:right="1134" w:bottom="851" w:left="1134" w:header="567" w:footer="454" w:gutter="0"/>
       <w:cols w:space="425"/>
       <w:docGrid w:type="lines" w:linePitch="312"/>
     </w:sectPr>
@@ -4431,20 +4868,19 @@
   <w:p>
     <w:pPr>
       <w:pStyle w:val="ac"/>
+      <w:rPr>
+        <w:rFonts w:ascii="楷体" w:eastAsia="楷体" w:hAnsi="楷体"/>
+      </w:rPr>
     </w:pPr>
     <w:r>
       <w:rPr>
-        <w:rFonts w:ascii="宋体" w:hAnsi="宋体" w:hint="eastAsia"/>
-        <w:sz w:val="22"/>
-        <w:szCs w:val="22"/>
+        <w:rFonts w:ascii="楷体" w:eastAsia="楷体" w:hAnsi="楷体" w:hint="eastAsia"/>
       </w:rPr>
       <w:t>自律。</w:t>
     </w:r>
     <w:r>
       <w:rPr>
-        <w:rFonts w:ascii="宋体" w:hAnsi="宋体"/>
-        <w:sz w:val="22"/>
-        <w:szCs w:val="22"/>
+        <w:rFonts w:ascii="楷体" w:eastAsia="楷体" w:hAnsi="楷体"/>
       </w:rPr>
       <w:t>学必求其心得，业必贵其专精</w:t>
     </w:r>
@@ -6532,7 +6968,7 @@
 </file>
 
 <file path=customXml/itemProps1.xml><?xml version="1.0" encoding="utf-8"?>
-<ds:datastoreItem xmlns:ds="http://schemas.openxmlformats.org/officeDocument/2006/customXml" ds:itemID="{F004473D-DA93-47E1-83C3-AF131C4220F8}">
+<ds:datastoreItem xmlns:ds="http://schemas.openxmlformats.org/officeDocument/2006/customXml" ds:itemID="{7129FC83-C513-4880-89DD-593573B9242C}">
   <ds:schemaRefs>
     <ds:schemaRef ds:uri="http://schemas.openxmlformats.org/officeDocument/2006/bibliography"/>
   </ds:schemaRefs>

</xml_diff>